<commit_message>
Preparing for switch to security branch
</commit_message>
<xml_diff>
--- a/Organization/Projektdokumentation[441].docx
+++ b/Organization/Projektdokumentation[441].docx
@@ -1,6 +1,6 @@
 
 <file path=word/document.xml><?xml version="1.0" encoding="utf-8"?>
-<w:document xmlns:wpc="http://schemas.microsoft.com/office/word/2010/wordprocessingCanvas" xmlns:cx="http://schemas.microsoft.com/office/drawing/2014/chartex" xmlns:cx1="http://schemas.microsoft.com/office/drawing/2015/9/8/chartex" xmlns:cx2="http://schemas.microsoft.com/office/drawing/2015/10/21/chartex" xmlns:cx3="http://schemas.microsoft.com/office/drawing/2016/5/9/chartex" xmlns:cx4="http://schemas.microsoft.com/office/drawing/2016/5/10/chartex" xmlns:cx5="http://schemas.microsoft.com/office/drawing/2016/5/11/chartex" xmlns:cx6="http://schemas.microsoft.com/office/drawing/2016/5/12/chartex" xmlns:cx7="http://schemas.microsoft.com/office/drawing/2016/5/13/chartex" xmlns:cx8="http://schemas.microsoft.com/office/drawing/2016/5/14/chartex" xmlns:mc="http://schemas.openxmlformats.org/markup-compatibility/2006" xmlns:aink="http://schemas.microsoft.com/office/drawing/2016/ink" xmlns:am3d="http://schemas.microsoft.com/office/drawing/2017/model3d" xmlns:o="urn:schemas-microsoft-com:office:office" xmlns:r="http://schemas.openxmlformats.org/officeDocument/2006/relationships" xmlns:m="http://schemas.openxmlformats.org/officeDocument/2006/math" xmlns:v="urn:schemas-microsoft-com:vml" xmlns:wp14="http://schemas.microsoft.com/office/word/2010/wordprocessingDrawing" xmlns:wp="http://schemas.openxmlformats.org/drawingml/2006/wordprocessingDrawing" xmlns:w10="urn:schemas-microsoft-com:office:word" xmlns:w="http://schemas.openxmlformats.org/wordprocessingml/2006/main" xmlns:w14="http://schemas.microsoft.com/office/word/2010/wordml" xmlns:w15="http://schemas.microsoft.com/office/word/2012/wordml" xmlns:w16cid="http://schemas.microsoft.com/office/word/2016/wordml/cid" xmlns:w16se="http://schemas.microsoft.com/office/word/2015/wordml/symex" xmlns:wpg="http://schemas.microsoft.com/office/word/2010/wordprocessingGroup" xmlns:wpi="http://schemas.microsoft.com/office/word/2010/wordprocessingInk" xmlns:wne="http://schemas.microsoft.com/office/word/2006/wordml" xmlns:wps="http://schemas.microsoft.com/office/word/2010/wordprocessingShape" mc:Ignorable="w14 w15 w16se w16cid wp14">
+<w:document xmlns:wpc="http://schemas.microsoft.com/office/word/2010/wordprocessingCanvas" xmlns:cx="http://schemas.microsoft.com/office/drawing/2014/chartex" xmlns:cx1="http://schemas.microsoft.com/office/drawing/2015/9/8/chartex" xmlns:mc="http://schemas.openxmlformats.org/markup-compatibility/2006" xmlns:o="urn:schemas-microsoft-com:office:office" xmlns:r="http://schemas.openxmlformats.org/officeDocument/2006/relationships" xmlns:m="http://schemas.openxmlformats.org/officeDocument/2006/math" xmlns:v="urn:schemas-microsoft-com:vml" xmlns:wp14="http://schemas.microsoft.com/office/word/2010/wordprocessingDrawing" xmlns:wp="http://schemas.openxmlformats.org/drawingml/2006/wordprocessingDrawing" xmlns:w10="urn:schemas-microsoft-com:office:word" xmlns:w="http://schemas.openxmlformats.org/wordprocessingml/2006/main" xmlns:w14="http://schemas.microsoft.com/office/word/2010/wordml" xmlns:w15="http://schemas.microsoft.com/office/word/2012/wordml" xmlns:w16se="http://schemas.microsoft.com/office/word/2015/wordml/symex" xmlns:wpg="http://schemas.microsoft.com/office/word/2010/wordprocessingGroup" xmlns:wpi="http://schemas.microsoft.com/office/word/2010/wordprocessingInk" xmlns:wne="http://schemas.microsoft.com/office/word/2006/wordml" xmlns:wps="http://schemas.microsoft.com/office/word/2010/wordprocessingShape" mc:Ignorable="w14 w15 w16se wp14">
   <w:body>
     <w:tbl>
       <w:tblPr>
@@ -695,19 +695,11 @@
                 <w:sz w:val="24"/>
               </w:rPr>
             </w:pPr>
-            <w:proofErr w:type="spellStart"/>
             <w:r>
               <w:rPr>
                 <w:sz w:val="24"/>
               </w:rPr>
-              <w:t>Riemkestraße</w:t>
-            </w:r>
-            <w:proofErr w:type="spellEnd"/>
-            <w:r>
-              <w:rPr>
-                <w:sz w:val="24"/>
-              </w:rPr>
-              <w:t xml:space="preserve"> 160</w:t>
+              <w:t>Riemkestraße 160</w:t>
             </w:r>
           </w:p>
           <w:p>
@@ -5290,22 +5282,18 @@
             <w:r>
               <w:t xml:space="preserve">Bessere Code Analyse, Code </w:t>
             </w:r>
-            <w:proofErr w:type="spellStart"/>
             <w:r>
               <w:t>Editing</w:t>
             </w:r>
-            <w:proofErr w:type="spellEnd"/>
             <w:r>
               <w:t xml:space="preserve"> und </w:t>
             </w:r>
-            <w:proofErr w:type="spellStart"/>
             <w:r>
               <w:t>R</w:t>
             </w:r>
             <w:r>
               <w:t>efactoring</w:t>
             </w:r>
-            <w:proofErr w:type="spellEnd"/>
             <w:r>
               <w:t xml:space="preserve"> vereinfachen den Arbeitsprozess deutlich</w:t>
             </w:r>
@@ -5313,15 +5301,7 @@
               <w:t>.</w:t>
             </w:r>
             <w:r>
-              <w:t xml:space="preserve"> </w:t>
-            </w:r>
-            <w:proofErr w:type="spellStart"/>
-            <w:r>
-              <w:t>Ausserdem</w:t>
-            </w:r>
-            <w:proofErr w:type="spellEnd"/>
-            <w:r>
-              <w:t xml:space="preserve"> ist die GIT Integration etwas gelungener als bei Visual Studio.</w:t>
+              <w:t xml:space="preserve"> Ausserdem ist die GIT Integration etwas gelungener als bei Visual Studio.</w:t>
             </w:r>
           </w:p>
         </w:tc>
@@ -5388,11 +5368,9 @@
             <w:pPr>
               <w:cnfStyle w:val="000000100000" w:firstRow="0" w:lastRow="0" w:firstColumn="0" w:lastColumn="0" w:oddVBand="0" w:evenVBand="0" w:oddHBand="1" w:evenHBand="0" w:firstRowFirstColumn="0" w:firstRowLastColumn="0" w:lastRowFirstColumn="0" w:lastRowLastColumn="0"/>
             </w:pPr>
-            <w:proofErr w:type="spellStart"/>
             <w:r>
               <w:t>SourceForge</w:t>
             </w:r>
-            <w:proofErr w:type="spellEnd"/>
           </w:p>
         </w:tc>
         <w:tc>
@@ -5474,14 +5452,12 @@
             <w:pPr>
               <w:cnfStyle w:val="000000100000" w:firstRow="0" w:lastRow="0" w:firstColumn="0" w:lastColumn="0" w:oddVBand="0" w:evenVBand="0" w:oddHBand="1" w:evenHBand="0" w:firstRowFirstColumn="0" w:firstRowLastColumn="0" w:lastRowFirstColumn="0" w:lastRowLastColumn="0"/>
             </w:pPr>
-            <w:proofErr w:type="spellStart"/>
             <w:r>
               <w:t>m</w:t>
             </w:r>
             <w:r>
               <w:t>ssql</w:t>
             </w:r>
-            <w:proofErr w:type="spellEnd"/>
           </w:p>
         </w:tc>
         <w:tc>
@@ -5541,15 +5517,7 @@
               <w:t>WPF bietet eine neuere Bibliothek mit viel reichhaltigeren Visualisierungsmöglichkeiten</w:t>
             </w:r>
             <w:r>
-              <w:t xml:space="preserve"> und höherer Anpassbarkeit bei </w:t>
-            </w:r>
-            <w:proofErr w:type="spellStart"/>
-            <w:r>
-              <w:t>aufgeräumterer</w:t>
-            </w:r>
-            <w:proofErr w:type="spellEnd"/>
-            <w:r>
-              <w:t xml:space="preserve"> Code-Basis</w:t>
+              <w:t xml:space="preserve"> und höherer Anpassbarkeit bei aufgeräumterer Code-Basis</w:t>
             </w:r>
             <w:r>
               <w:t>.</w:t>
@@ -5567,11 +5535,9 @@
             <w:tcW w:w="1984" w:type="dxa"/>
           </w:tcPr>
           <w:p>
-            <w:proofErr w:type="spellStart"/>
             <w:r>
               <w:t>PlantUML</w:t>
             </w:r>
-            <w:proofErr w:type="spellEnd"/>
           </w:p>
         </w:tc>
         <w:tc>
@@ -5604,23 +5570,7 @@
                 <w:sz w:val="21"/>
                 <w:szCs w:val="21"/>
               </w:rPr>
-              <w:t xml:space="preserve">Erstellung von UML Diagrammen in einer eigenen DSL (Domain </w:t>
-            </w:r>
-            <w:proofErr w:type="spellStart"/>
-            <w:r>
-              <w:rPr>
-                <w:sz w:val="21"/>
-                <w:szCs w:val="21"/>
-              </w:rPr>
-              <w:t>Specific</w:t>
-            </w:r>
-            <w:proofErr w:type="spellEnd"/>
-            <w:r>
-              <w:rPr>
-                <w:sz w:val="21"/>
-                <w:szCs w:val="21"/>
-              </w:rPr>
-              <w:t xml:space="preserve"> Language). Damit sind UML Diagramme leicht über Versionsverwaltungen austauschbar und der Formatierung wird automatisch Sorge getragen.</w:t>
+              <w:t>Erstellung von UML Diagrammen in einer eigenen DSL (Domain Specific Language). Damit sind UML Diagramme leicht über Versionsverwaltungen austauschbar und der Formatierung wird automatisch Sorge getragen.</w:t>
             </w:r>
           </w:p>
         </w:tc>
@@ -5967,21 +5917,7 @@
         <w:rPr>
           <w:color w:val="000000" w:themeColor="text1"/>
         </w:rPr>
-        <w:t xml:space="preserve">Da dieser jedoch krankheitsbedingt ausfiel, wurde er durch die Kollegin Frau </w:t>
-      </w:r>
-      <w:proofErr w:type="spellStart"/>
-      <w:r>
-        <w:rPr>
-          <w:color w:val="000000" w:themeColor="text1"/>
-        </w:rPr>
-        <w:t>Wibbe</w:t>
-      </w:r>
-      <w:proofErr w:type="spellEnd"/>
-      <w:r>
-        <w:rPr>
-          <w:color w:val="000000" w:themeColor="text1"/>
-        </w:rPr>
-        <w:t xml:space="preserve"> vertreten</w:t>
+        <w:t>Da dieser jedoch krankheitsbedingt ausfiel, wurde er durch die Kollegin Frau Wibbe vertreten</w:t>
       </w:r>
       <w:r>
         <w:rPr>
@@ -6636,26 +6572,10 @@
     </w:p>
     <w:p>
       <w:r>
-        <w:t xml:space="preserve">Dabei arbeitet die REST-Schnittstelle mit sogenannten DTOs (Data Transfer Objects). Dabei handelt es sich </w:t>
-      </w:r>
-      <w:proofErr w:type="gramStart"/>
-      <w:r>
-        <w:t>um eine Development-Pattern</w:t>
-      </w:r>
-      <w:proofErr w:type="gramEnd"/>
-      <w:r>
-        <w:t xml:space="preserve"> bei der für die Übertragung von Daten ein Objekt, speziell zugeschnitten auf sei</w:t>
-      </w:r>
-      <w:r>
-        <w:t xml:space="preserve">nen Anwendungszweck erstellt wird. Jede Anfrage an den und Antwort vom Server hat also ein eigenes DTO, </w:t>
-      </w:r>
-      <w:proofErr w:type="gramStart"/>
-      <w:r>
-        <w:t>das</w:t>
-      </w:r>
-      <w:proofErr w:type="gramEnd"/>
-      <w:r>
-        <w:t xml:space="preserve"> alle benötigten Daten beinhaltet.</w:t>
+        <w:t>Dabei arbeitet die REST-Schnittstelle mit sogenannten DTOs (Data Transfer Objects). Dabei handelt es sich um eine Development-Pattern bei der für die Übertragung von Daten ein Objekt, speziell zugeschnitten auf sei</w:t>
+      </w:r>
+      <w:r>
+        <w:t>nen Anwendungszweck erstellt wird. Jede Anfrage an den und Antwort vom Server hat also ein eigenes DTO, das alle benötigten Daten beinhaltet.</w:t>
       </w:r>
     </w:p>
     <w:p>
@@ -6685,11 +6605,9 @@
             <w:tcW w:w="3482" w:type="dxa"/>
           </w:tcPr>
           <w:p>
-            <w:proofErr w:type="spellStart"/>
             <w:r>
               <w:t>Url</w:t>
             </w:r>
-            <w:proofErr w:type="spellEnd"/>
           </w:p>
         </w:tc>
         <w:tc>
@@ -6753,119 +6671,70 @@
                 <w:rFonts w:ascii="Consolas" w:hAnsi="Consolas"/>
                 <w:b/>
               </w:rPr>
-              <w:t>/</w:t>
-            </w:r>
-            <w:proofErr w:type="spellStart"/>
-            <w:r>
+              <w:t>/ProcessTemplate/{message}</w:t>
+            </w:r>
+          </w:p>
+        </w:tc>
+        <w:tc>
+          <w:tcPr>
+            <w:tcW w:w="3762" w:type="dxa"/>
+          </w:tcPr>
+          <w:p>
+            <w:pPr>
+              <w:cnfStyle w:val="000000100000" w:firstRow="0" w:lastRow="0" w:firstColumn="0" w:lastColumn="0" w:oddVBand="0" w:evenVBand="0" w:oddHBand="1" w:evenHBand="0" w:firstRowFirstColumn="0" w:firstRowLastColumn="0" w:lastRowFirstColumn="0" w:lastRowLastColumn="0"/>
+            </w:pPr>
+            <w:r>
+              <w:t>Gibt den XML-Text einer Prozessvorlage, nach Angabe der Id zurück.</w:t>
+            </w:r>
+          </w:p>
+        </w:tc>
+        <w:tc>
+          <w:tcPr>
+            <w:tcW w:w="1044" w:type="dxa"/>
+          </w:tcPr>
+          <w:p>
+            <w:pPr>
+              <w:cnfStyle w:val="000000100000" w:firstRow="0" w:lastRow="0" w:firstColumn="0" w:lastColumn="0" w:oddVBand="0" w:evenVBand="0" w:oddHBand="1" w:evenHBand="0" w:firstRowFirstColumn="0" w:firstRowLastColumn="0" w:lastRowFirstColumn="0" w:lastRowLastColumn="0"/>
+            </w:pPr>
+            <w:r>
+              <w:t>GET</w:t>
+            </w:r>
+          </w:p>
+        </w:tc>
+        <w:tc>
+          <w:tcPr>
+            <w:tcW w:w="774" w:type="dxa"/>
+          </w:tcPr>
+          <w:p>
+            <w:pPr>
+              <w:cnfStyle w:val="000000100000" w:firstRow="0" w:lastRow="0" w:firstColumn="0" w:lastColumn="0" w:oddVBand="0" w:evenVBand="0" w:oddHBand="1" w:evenHBand="0" w:firstRowFirstColumn="0" w:firstRowLastColumn="0" w:lastRowFirstColumn="0" w:lastRowLastColumn="0"/>
+            </w:pPr>
+            <w:r>
+              <w:t>1</w:t>
+            </w:r>
+          </w:p>
+        </w:tc>
+      </w:tr>
+      <w:tr>
+        <w:tc>
+          <w:tcPr>
+            <w:cnfStyle w:val="001000000000" w:firstRow="0" w:lastRow="0" w:firstColumn="1" w:lastColumn="0" w:oddVBand="0" w:evenVBand="0" w:oddHBand="0" w:evenHBand="0" w:firstRowFirstColumn="0" w:firstRowLastColumn="0" w:lastRowFirstColumn="0" w:lastRowLastColumn="0"/>
+            <w:tcW w:w="3482" w:type="dxa"/>
+          </w:tcPr>
+          <w:p>
+            <w:pPr>
               <w:rPr>
                 <w:rFonts w:ascii="Consolas" w:hAnsi="Consolas"/>
                 <w:b/>
               </w:rPr>
-              <w:t>ProcessTemplate</w:t>
-            </w:r>
-            <w:proofErr w:type="spellEnd"/>
+            </w:pPr>
             <w:r>
               <w:rPr>
                 <w:rFonts w:ascii="Consolas" w:hAnsi="Consolas"/>
                 <w:b/>
               </w:rPr>
-              <w:t>/{</w:t>
-            </w:r>
-            <w:proofErr w:type="spellStart"/>
-            <w:r>
-              <w:rPr>
-                <w:rFonts w:ascii="Consolas" w:hAnsi="Consolas"/>
-                <w:b/>
-              </w:rPr>
-              <w:t>message</w:t>
-            </w:r>
-            <w:proofErr w:type="spellEnd"/>
-            <w:r>
-              <w:rPr>
-                <w:rFonts w:ascii="Consolas" w:hAnsi="Consolas"/>
-                <w:b/>
-              </w:rPr>
-              <w:t>}</w:t>
-            </w:r>
-          </w:p>
-        </w:tc>
-        <w:tc>
-          <w:tcPr>
-            <w:tcW w:w="3762" w:type="dxa"/>
-          </w:tcPr>
-          <w:p>
-            <w:pPr>
-              <w:cnfStyle w:val="000000100000" w:firstRow="0" w:lastRow="0" w:firstColumn="0" w:lastColumn="0" w:oddVBand="0" w:evenVBand="0" w:oddHBand="1" w:evenHBand="0" w:firstRowFirstColumn="0" w:firstRowLastColumn="0" w:lastRowFirstColumn="0" w:lastRowLastColumn="0"/>
-            </w:pPr>
-            <w:r>
-              <w:t xml:space="preserve">Gibt den XML-Text einer Prozessvorlage, nach Angabe der </w:t>
-            </w:r>
-            <w:proofErr w:type="spellStart"/>
-            <w:r>
-              <w:t>Id</w:t>
-            </w:r>
-            <w:proofErr w:type="spellEnd"/>
-            <w:r>
-              <w:t xml:space="preserve"> zurück.</w:t>
-            </w:r>
-          </w:p>
-        </w:tc>
-        <w:tc>
-          <w:tcPr>
-            <w:tcW w:w="1044" w:type="dxa"/>
-          </w:tcPr>
-          <w:p>
-            <w:pPr>
-              <w:cnfStyle w:val="000000100000" w:firstRow="0" w:lastRow="0" w:firstColumn="0" w:lastColumn="0" w:oddVBand="0" w:evenVBand="0" w:oddHBand="1" w:evenHBand="0" w:firstRowFirstColumn="0" w:firstRowLastColumn="0" w:lastRowFirstColumn="0" w:lastRowLastColumn="0"/>
-            </w:pPr>
-            <w:r>
-              <w:t>GET</w:t>
-            </w:r>
-          </w:p>
-        </w:tc>
-        <w:tc>
-          <w:tcPr>
-            <w:tcW w:w="774" w:type="dxa"/>
-          </w:tcPr>
-          <w:p>
-            <w:pPr>
-              <w:cnfStyle w:val="000000100000" w:firstRow="0" w:lastRow="0" w:firstColumn="0" w:lastColumn="0" w:oddVBand="0" w:evenVBand="0" w:oddHBand="1" w:evenHBand="0" w:firstRowFirstColumn="0" w:firstRowLastColumn="0" w:lastRowFirstColumn="0" w:lastRowLastColumn="0"/>
-            </w:pPr>
-            <w:r>
-              <w:t>1</w:t>
-            </w:r>
-          </w:p>
-        </w:tc>
-      </w:tr>
-      <w:tr>
-        <w:tc>
-          <w:tcPr>
-            <w:cnfStyle w:val="001000000000" w:firstRow="0" w:lastRow="0" w:firstColumn="1" w:lastColumn="0" w:oddVBand="0" w:evenVBand="0" w:oddHBand="0" w:evenHBand="0" w:firstRowFirstColumn="0" w:firstRowLastColumn="0" w:lastRowFirstColumn="0" w:lastRowLastColumn="0"/>
-            <w:tcW w:w="3482" w:type="dxa"/>
-          </w:tcPr>
-          <w:p>
-            <w:pPr>
-              <w:rPr>
-                <w:rFonts w:ascii="Consolas" w:hAnsi="Consolas"/>
-                <w:b/>
-              </w:rPr>
-            </w:pPr>
-            <w:r>
-              <w:rPr>
-                <w:rFonts w:ascii="Consolas" w:hAnsi="Consolas"/>
-                <w:b/>
-              </w:rPr>
-              <w:t>/</w:t>
-            </w:r>
-            <w:proofErr w:type="spellStart"/>
-            <w:r>
-              <w:rPr>
-                <w:rFonts w:ascii="Consolas" w:hAnsi="Consolas"/>
-                <w:b/>
-              </w:rPr>
-              <w:t>ProcessTemplate</w:t>
-            </w:r>
-            <w:proofErr w:type="spellEnd"/>
+              <w:t>/ProcessTemplate</w:t>
+            </w:r>
           </w:p>
         </w:tc>
         <w:tc>
@@ -6929,118 +6798,69 @@
                 <w:rFonts w:ascii="Consolas" w:hAnsi="Consolas"/>
                 <w:b/>
               </w:rPr>
-              <w:t>/</w:t>
-            </w:r>
-            <w:proofErr w:type="spellStart"/>
-            <w:r>
+              <w:t>/ProcessTemplateList</w:t>
+            </w:r>
+          </w:p>
+        </w:tc>
+        <w:tc>
+          <w:tcPr>
+            <w:tcW w:w="3762" w:type="dxa"/>
+          </w:tcPr>
+          <w:p>
+            <w:pPr>
+              <w:cnfStyle w:val="000000100000" w:firstRow="0" w:lastRow="0" w:firstColumn="0" w:lastColumn="0" w:oddVBand="0" w:evenVBand="0" w:oddHBand="1" w:evenHBand="0" w:firstRowFirstColumn="0" w:firstRowLastColumn="0" w:lastRowFirstColumn="0" w:lastRowLastColumn="0"/>
+            </w:pPr>
+            <w:r>
+              <w:t>Gibt eine Liste aller aktuell bestehenden Prozessvorlagen mit Id und Description zurück (ohne den XML-Text).</w:t>
+            </w:r>
+          </w:p>
+        </w:tc>
+        <w:tc>
+          <w:tcPr>
+            <w:tcW w:w="1044" w:type="dxa"/>
+          </w:tcPr>
+          <w:p>
+            <w:pPr>
+              <w:cnfStyle w:val="000000100000" w:firstRow="0" w:lastRow="0" w:firstColumn="0" w:lastColumn="0" w:oddVBand="0" w:evenVBand="0" w:oddHBand="1" w:evenHBand="0" w:firstRowFirstColumn="0" w:firstRowLastColumn="0" w:lastRowFirstColumn="0" w:lastRowLastColumn="0"/>
+            </w:pPr>
+            <w:r>
+              <w:t>GET</w:t>
+            </w:r>
+          </w:p>
+        </w:tc>
+        <w:tc>
+          <w:tcPr>
+            <w:tcW w:w="774" w:type="dxa"/>
+          </w:tcPr>
+          <w:p>
+            <w:pPr>
+              <w:cnfStyle w:val="000000100000" w:firstRow="0" w:lastRow="0" w:firstColumn="0" w:lastColumn="0" w:oddVBand="0" w:evenVBand="0" w:oddHBand="1" w:evenHBand="0" w:firstRowFirstColumn="0" w:firstRowLastColumn="0" w:lastRowFirstColumn="0" w:lastRowLastColumn="0"/>
+            </w:pPr>
+            <w:r>
+              <w:t>1</w:t>
+            </w:r>
+          </w:p>
+        </w:tc>
+      </w:tr>
+      <w:tr>
+        <w:tc>
+          <w:tcPr>
+            <w:cnfStyle w:val="001000000000" w:firstRow="0" w:lastRow="0" w:firstColumn="1" w:lastColumn="0" w:oddVBand="0" w:evenVBand="0" w:oddHBand="0" w:evenHBand="0" w:firstRowFirstColumn="0" w:firstRowLastColumn="0" w:lastRowFirstColumn="0" w:lastRowLastColumn="0"/>
+            <w:tcW w:w="3482" w:type="dxa"/>
+          </w:tcPr>
+          <w:p>
+            <w:pPr>
               <w:rPr>
                 <w:rFonts w:ascii="Consolas" w:hAnsi="Consolas"/>
                 <w:b/>
               </w:rPr>
-              <w:t>ProcessTemplateList</w:t>
-            </w:r>
-            <w:proofErr w:type="spellEnd"/>
-          </w:p>
-        </w:tc>
-        <w:tc>
-          <w:tcPr>
-            <w:tcW w:w="3762" w:type="dxa"/>
-          </w:tcPr>
-          <w:p>
-            <w:pPr>
-              <w:cnfStyle w:val="000000100000" w:firstRow="0" w:lastRow="0" w:firstColumn="0" w:lastColumn="0" w:oddVBand="0" w:evenVBand="0" w:oddHBand="1" w:evenHBand="0" w:firstRowFirstColumn="0" w:firstRowLastColumn="0" w:lastRowFirstColumn="0" w:lastRowLastColumn="0"/>
-            </w:pPr>
-            <w:r>
-              <w:t xml:space="preserve">Gibt eine Liste aller aktuell bestehenden Prozessvorlagen mit </w:t>
-            </w:r>
-            <w:proofErr w:type="spellStart"/>
-            <w:r>
-              <w:t>Id</w:t>
-            </w:r>
-            <w:proofErr w:type="spellEnd"/>
-            <w:r>
-              <w:t xml:space="preserve"> und Description zurück (ohne den XML-Text).</w:t>
-            </w:r>
-          </w:p>
-        </w:tc>
-        <w:tc>
-          <w:tcPr>
-            <w:tcW w:w="1044" w:type="dxa"/>
-          </w:tcPr>
-          <w:p>
-            <w:pPr>
-              <w:cnfStyle w:val="000000100000" w:firstRow="0" w:lastRow="0" w:firstColumn="0" w:lastColumn="0" w:oddVBand="0" w:evenVBand="0" w:oddHBand="1" w:evenHBand="0" w:firstRowFirstColumn="0" w:firstRowLastColumn="0" w:lastRowFirstColumn="0" w:lastRowLastColumn="0"/>
-            </w:pPr>
-            <w:r>
-              <w:t>GET</w:t>
-            </w:r>
-          </w:p>
-        </w:tc>
-        <w:tc>
-          <w:tcPr>
-            <w:tcW w:w="774" w:type="dxa"/>
-          </w:tcPr>
-          <w:p>
-            <w:pPr>
-              <w:cnfStyle w:val="000000100000" w:firstRow="0" w:lastRow="0" w:firstColumn="0" w:lastColumn="0" w:oddVBand="0" w:evenVBand="0" w:oddHBand="1" w:evenHBand="0" w:firstRowFirstColumn="0" w:firstRowLastColumn="0" w:lastRowFirstColumn="0" w:lastRowLastColumn="0"/>
-            </w:pPr>
-            <w:r>
-              <w:t>1</w:t>
-            </w:r>
-          </w:p>
-        </w:tc>
-      </w:tr>
-      <w:tr>
-        <w:tc>
-          <w:tcPr>
-            <w:cnfStyle w:val="001000000000" w:firstRow="0" w:lastRow="0" w:firstColumn="1" w:lastColumn="0" w:oddVBand="0" w:evenVBand="0" w:oddHBand="0" w:evenHBand="0" w:firstRowFirstColumn="0" w:firstRowLastColumn="0" w:lastRowFirstColumn="0" w:lastRowLastColumn="0"/>
-            <w:tcW w:w="3482" w:type="dxa"/>
-          </w:tcPr>
-          <w:p>
-            <w:pPr>
+            </w:pPr>
+            <w:r>
               <w:rPr>
                 <w:rFonts w:ascii="Consolas" w:hAnsi="Consolas"/>
                 <w:b/>
               </w:rPr>
-            </w:pPr>
-            <w:r>
-              <w:rPr>
-                <w:rFonts w:ascii="Consolas" w:hAnsi="Consolas"/>
-                <w:b/>
-              </w:rPr>
-              <w:t>/</w:t>
-            </w:r>
-            <w:proofErr w:type="spellStart"/>
-            <w:r>
-              <w:rPr>
-                <w:rFonts w:ascii="Consolas" w:hAnsi="Consolas"/>
-                <w:b/>
-              </w:rPr>
-              <w:t>DocumentTemplate</w:t>
-            </w:r>
-            <w:proofErr w:type="spellEnd"/>
-            <w:r>
-              <w:rPr>
-                <w:rFonts w:ascii="Consolas" w:hAnsi="Consolas"/>
-                <w:b/>
-              </w:rPr>
-              <w:t>/{</w:t>
-            </w:r>
-            <w:proofErr w:type="spellStart"/>
-            <w:r>
-              <w:rPr>
-                <w:rFonts w:ascii="Consolas" w:hAnsi="Consolas"/>
-                <w:b/>
-              </w:rPr>
-              <w:t>message</w:t>
-            </w:r>
-            <w:proofErr w:type="spellEnd"/>
-            <w:r>
-              <w:rPr>
-                <w:rFonts w:ascii="Consolas" w:hAnsi="Consolas"/>
-                <w:b/>
-              </w:rPr>
-              <w:t>}</w:t>
+              <w:t>/DocumentTemplate/{message}</w:t>
             </w:r>
           </w:p>
         </w:tc>
@@ -7053,15 +6873,7 @@
               <w:cnfStyle w:val="000000000000" w:firstRow="0" w:lastRow="0" w:firstColumn="0" w:lastColumn="0" w:oddVBand="0" w:evenVBand="0" w:oddHBand="0" w:evenHBand="0" w:firstRowFirstColumn="0" w:firstRowLastColumn="0" w:lastRowFirstColumn="0" w:lastRowLastColumn="0"/>
             </w:pPr>
             <w:r>
-              <w:t xml:space="preserve">Gibt eine </w:t>
-            </w:r>
-            <w:proofErr w:type="spellStart"/>
-            <w:r>
-              <w:t>DocX</w:t>
-            </w:r>
-            <w:proofErr w:type="spellEnd"/>
-            <w:r>
-              <w:t>-Vorlage nach Angabe ihrer ID zurück.</w:t>
+              <w:t>Gibt eine DocX-Vorlage nach Angabe ihrer ID zurück.</w:t>
             </w:r>
           </w:p>
         </w:tc>
@@ -7113,96 +6925,70 @@
                 <w:rFonts w:ascii="Consolas" w:hAnsi="Consolas"/>
                 <w:b/>
               </w:rPr>
-              <w:t>/</w:t>
-            </w:r>
-            <w:proofErr w:type="spellStart"/>
-            <w:r>
+              <w:t>/DocumentTemplate</w:t>
+            </w:r>
+          </w:p>
+        </w:tc>
+        <w:tc>
+          <w:tcPr>
+            <w:tcW w:w="3762" w:type="dxa"/>
+          </w:tcPr>
+          <w:p>
+            <w:pPr>
+              <w:cnfStyle w:val="000000100000" w:firstRow="0" w:lastRow="0" w:firstColumn="0" w:lastColumn="0" w:oddVBand="0" w:evenVBand="0" w:oddHBand="1" w:evenHBand="0" w:firstRowFirstColumn="0" w:firstRowLastColumn="0" w:lastRowFirstColumn="0" w:lastRowLastColumn="0"/>
+            </w:pPr>
+            <w:r>
+              <w:t>Sendet eine DocX-Vorlage an den Server.</w:t>
+            </w:r>
+          </w:p>
+        </w:tc>
+        <w:tc>
+          <w:tcPr>
+            <w:tcW w:w="1044" w:type="dxa"/>
+          </w:tcPr>
+          <w:p>
+            <w:pPr>
+              <w:cnfStyle w:val="000000100000" w:firstRow="0" w:lastRow="0" w:firstColumn="0" w:lastColumn="0" w:oddVBand="0" w:evenVBand="0" w:oddHBand="1" w:evenHBand="0" w:firstRowFirstColumn="0" w:firstRowLastColumn="0" w:lastRowFirstColumn="0" w:lastRowLastColumn="0"/>
+            </w:pPr>
+            <w:r>
+              <w:t>POST</w:t>
+            </w:r>
+          </w:p>
+        </w:tc>
+        <w:tc>
+          <w:tcPr>
+            <w:tcW w:w="774" w:type="dxa"/>
+          </w:tcPr>
+          <w:p>
+            <w:pPr>
+              <w:cnfStyle w:val="000000100000" w:firstRow="0" w:lastRow="0" w:firstColumn="0" w:lastColumn="0" w:oddVBand="0" w:evenVBand="0" w:oddHBand="1" w:evenHBand="0" w:firstRowFirstColumn="0" w:firstRowLastColumn="0" w:lastRowFirstColumn="0" w:lastRowLastColumn="0"/>
+            </w:pPr>
+            <w:r>
+              <w:t>2</w:t>
+            </w:r>
+          </w:p>
+        </w:tc>
+      </w:tr>
+      <w:tr>
+        <w:tc>
+          <w:tcPr>
+            <w:cnfStyle w:val="001000000000" w:firstRow="0" w:lastRow="0" w:firstColumn="1" w:lastColumn="0" w:oddVBand="0" w:evenVBand="0" w:oddHBand="0" w:evenHBand="0" w:firstRowFirstColumn="0" w:firstRowLastColumn="0" w:lastRowFirstColumn="0" w:lastRowLastColumn="0"/>
+            <w:tcW w:w="3482" w:type="dxa"/>
+          </w:tcPr>
+          <w:p>
+            <w:pPr>
               <w:rPr>
                 <w:rFonts w:ascii="Consolas" w:hAnsi="Consolas"/>
                 <w:b/>
               </w:rPr>
-              <w:t>DocumentTemplate</w:t>
-            </w:r>
-            <w:proofErr w:type="spellEnd"/>
-          </w:p>
-        </w:tc>
-        <w:tc>
-          <w:tcPr>
-            <w:tcW w:w="3762" w:type="dxa"/>
-          </w:tcPr>
-          <w:p>
-            <w:pPr>
-              <w:cnfStyle w:val="000000100000" w:firstRow="0" w:lastRow="0" w:firstColumn="0" w:lastColumn="0" w:oddVBand="0" w:evenVBand="0" w:oddHBand="1" w:evenHBand="0" w:firstRowFirstColumn="0" w:firstRowLastColumn="0" w:lastRowFirstColumn="0" w:lastRowLastColumn="0"/>
-            </w:pPr>
-            <w:r>
-              <w:t xml:space="preserve">Sendet eine </w:t>
-            </w:r>
-            <w:proofErr w:type="spellStart"/>
-            <w:r>
-              <w:t>DocX</w:t>
-            </w:r>
-            <w:proofErr w:type="spellEnd"/>
-            <w:r>
-              <w:t>-Vorlage an den Server.</w:t>
-            </w:r>
-          </w:p>
-        </w:tc>
-        <w:tc>
-          <w:tcPr>
-            <w:tcW w:w="1044" w:type="dxa"/>
-          </w:tcPr>
-          <w:p>
-            <w:pPr>
-              <w:cnfStyle w:val="000000100000" w:firstRow="0" w:lastRow="0" w:firstColumn="0" w:lastColumn="0" w:oddVBand="0" w:evenVBand="0" w:oddHBand="1" w:evenHBand="0" w:firstRowFirstColumn="0" w:firstRowLastColumn="0" w:lastRowFirstColumn="0" w:lastRowLastColumn="0"/>
-            </w:pPr>
-            <w:r>
-              <w:t>POST</w:t>
-            </w:r>
-          </w:p>
-        </w:tc>
-        <w:tc>
-          <w:tcPr>
-            <w:tcW w:w="774" w:type="dxa"/>
-          </w:tcPr>
-          <w:p>
-            <w:pPr>
-              <w:cnfStyle w:val="000000100000" w:firstRow="0" w:lastRow="0" w:firstColumn="0" w:lastColumn="0" w:oddVBand="0" w:evenVBand="0" w:oddHBand="1" w:evenHBand="0" w:firstRowFirstColumn="0" w:firstRowLastColumn="0" w:lastRowFirstColumn="0" w:lastRowLastColumn="0"/>
-            </w:pPr>
-            <w:r>
-              <w:t>2</w:t>
-            </w:r>
-          </w:p>
-        </w:tc>
-      </w:tr>
-      <w:tr>
-        <w:tc>
-          <w:tcPr>
-            <w:cnfStyle w:val="001000000000" w:firstRow="0" w:lastRow="0" w:firstColumn="1" w:lastColumn="0" w:oddVBand="0" w:evenVBand="0" w:oddHBand="0" w:evenHBand="0" w:firstRowFirstColumn="0" w:firstRowLastColumn="0" w:lastRowFirstColumn="0" w:lastRowLastColumn="0"/>
-            <w:tcW w:w="3482" w:type="dxa"/>
-          </w:tcPr>
-          <w:p>
-            <w:pPr>
+            </w:pPr>
+            <w:r>
               <w:rPr>
                 <w:rFonts w:ascii="Consolas" w:hAnsi="Consolas"/>
                 <w:b/>
               </w:rPr>
-            </w:pPr>
-            <w:r>
-              <w:rPr>
-                <w:rFonts w:ascii="Consolas" w:hAnsi="Consolas"/>
-                <w:b/>
-              </w:rPr>
-              <w:t>/</w:t>
-            </w:r>
-            <w:proofErr w:type="spellStart"/>
-            <w:r>
-              <w:rPr>
-                <w:rFonts w:ascii="Consolas" w:hAnsi="Consolas"/>
-                <w:b/>
-              </w:rPr>
-              <w:t>DocumentTemplateList</w:t>
-            </w:r>
-            <w:proofErr w:type="spellEnd"/>
+              <w:t>/DocumentTemplateList</w:t>
+            </w:r>
           </w:p>
         </w:tc>
         <w:tc>
@@ -7214,15 +7000,7 @@
               <w:cnfStyle w:val="000000000000" w:firstRow="0" w:lastRow="0" w:firstColumn="0" w:lastColumn="0" w:oddVBand="0" w:evenVBand="0" w:oddHBand="0" w:evenHBand="0" w:firstRowFirstColumn="0" w:firstRowLastColumn="0" w:lastRowFirstColumn="0" w:lastRowLastColumn="0"/>
             </w:pPr>
             <w:r>
-              <w:t xml:space="preserve">Gibt eine Liste der Namen aller aktuell bestehenden </w:t>
-            </w:r>
-            <w:proofErr w:type="spellStart"/>
-            <w:r>
-              <w:t>DocX</w:t>
-            </w:r>
-            <w:proofErr w:type="spellEnd"/>
-            <w:r>
-              <w:t>-Vorlagen zurück.</w:t>
+              <w:t>Gibt eine Liste der Namen aller aktuell bestehenden DocX-Vorlagen zurück.</w:t>
             </w:r>
           </w:p>
         </w:tc>
@@ -7274,39 +7052,7 @@
                 <w:rFonts w:ascii="Consolas" w:hAnsi="Consolas"/>
                 <w:b/>
               </w:rPr>
-              <w:t>/</w:t>
-            </w:r>
-            <w:proofErr w:type="spellStart"/>
-            <w:r>
-              <w:rPr>
-                <w:rFonts w:ascii="Consolas" w:hAnsi="Consolas"/>
-                <w:b/>
-              </w:rPr>
-              <w:t>Entries</w:t>
-            </w:r>
-            <w:proofErr w:type="spellEnd"/>
-            <w:r>
-              <w:rPr>
-                <w:rFonts w:ascii="Consolas" w:hAnsi="Consolas"/>
-                <w:b/>
-              </w:rPr>
-              <w:t>/{</w:t>
-            </w:r>
-            <w:proofErr w:type="spellStart"/>
-            <w:r>
-              <w:rPr>
-                <w:rFonts w:ascii="Consolas" w:hAnsi="Consolas"/>
-                <w:b/>
-              </w:rPr>
-              <w:t>message</w:t>
-            </w:r>
-            <w:proofErr w:type="spellEnd"/>
-            <w:r>
-              <w:rPr>
-                <w:rFonts w:ascii="Consolas" w:hAnsi="Consolas"/>
-                <w:b/>
-              </w:rPr>
-              <w:t>}</w:t>
+              <w:t>/Entries/{message}</w:t>
             </w:r>
           </w:p>
         </w:tc>
@@ -7319,15 +7065,7 @@
               <w:cnfStyle w:val="000000100000" w:firstRow="0" w:lastRow="0" w:firstColumn="0" w:lastColumn="0" w:oddVBand="0" w:evenVBand="0" w:oddHBand="1" w:evenHBand="0" w:firstRowFirstColumn="0" w:firstRowLastColumn="0" w:lastRowFirstColumn="0" w:lastRowLastColumn="0"/>
             </w:pPr>
             <w:r>
-              <w:t xml:space="preserve">Gibt eine Liste aller Einträge zur </w:t>
-            </w:r>
-            <w:proofErr w:type="spellStart"/>
-            <w:r>
-              <w:t>Id</w:t>
-            </w:r>
-            <w:proofErr w:type="spellEnd"/>
-            <w:r>
-              <w:t xml:space="preserve"> einer bestimmten Prozessinstanz zurück.</w:t>
+              <w:t>Gibt eine Liste aller Einträge zur Id einer bestimmten Prozessinstanz zurück.</w:t>
             </w:r>
           </w:p>
         </w:tc>
@@ -7441,88 +7179,70 @@
                 <w:rFonts w:ascii="Consolas" w:hAnsi="Consolas"/>
                 <w:b/>
               </w:rPr>
-              <w:t>/</w:t>
-            </w:r>
-            <w:proofErr w:type="spellStart"/>
-            <w:r>
+              <w:t>/EntryUpdate</w:t>
+            </w:r>
+          </w:p>
+        </w:tc>
+        <w:tc>
+          <w:tcPr>
+            <w:tcW w:w="3762" w:type="dxa"/>
+          </w:tcPr>
+          <w:p>
+            <w:pPr>
+              <w:cnfStyle w:val="000000100000" w:firstRow="0" w:lastRow="0" w:firstColumn="0" w:lastColumn="0" w:oddVBand="0" w:evenVBand="0" w:oddHBand="1" w:evenHBand="0" w:firstRowFirstColumn="0" w:firstRowLastColumn="0" w:lastRowFirstColumn="0" w:lastRowLastColumn="0"/>
+            </w:pPr>
+            <w:r>
+              <w:t>Aktualisiert einen bestehenden Eintrag anhand seiner Id.</w:t>
+            </w:r>
+          </w:p>
+        </w:tc>
+        <w:tc>
+          <w:tcPr>
+            <w:tcW w:w="1044" w:type="dxa"/>
+          </w:tcPr>
+          <w:p>
+            <w:pPr>
+              <w:cnfStyle w:val="000000100000" w:firstRow="0" w:lastRow="0" w:firstColumn="0" w:lastColumn="0" w:oddVBand="0" w:evenVBand="0" w:oddHBand="1" w:evenHBand="0" w:firstRowFirstColumn="0" w:firstRowLastColumn="0" w:lastRowFirstColumn="0" w:lastRowLastColumn="0"/>
+            </w:pPr>
+            <w:r>
+              <w:t>POST</w:t>
+            </w:r>
+          </w:p>
+        </w:tc>
+        <w:tc>
+          <w:tcPr>
+            <w:tcW w:w="774" w:type="dxa"/>
+          </w:tcPr>
+          <w:p>
+            <w:pPr>
+              <w:cnfStyle w:val="000000100000" w:firstRow="0" w:lastRow="0" w:firstColumn="0" w:lastColumn="0" w:oddVBand="0" w:evenVBand="0" w:oddHBand="1" w:evenHBand="0" w:firstRowFirstColumn="0" w:firstRowLastColumn="0" w:lastRowFirstColumn="0" w:lastRowLastColumn="0"/>
+            </w:pPr>
+            <w:r>
+              <w:t>1</w:t>
+            </w:r>
+          </w:p>
+        </w:tc>
+      </w:tr>
+      <w:tr>
+        <w:tc>
+          <w:tcPr>
+            <w:cnfStyle w:val="001000000000" w:firstRow="0" w:lastRow="0" w:firstColumn="1" w:lastColumn="0" w:oddVBand="0" w:evenVBand="0" w:oddHBand="0" w:evenHBand="0" w:firstRowFirstColumn="0" w:firstRowLastColumn="0" w:lastRowFirstColumn="0" w:lastRowLastColumn="0"/>
+            <w:tcW w:w="3482" w:type="dxa"/>
+          </w:tcPr>
+          <w:p>
+            <w:pPr>
               <w:rPr>
                 <w:rFonts w:ascii="Consolas" w:hAnsi="Consolas"/>
                 <w:b/>
               </w:rPr>
-              <w:t>EntryUpdate</w:t>
-            </w:r>
-            <w:proofErr w:type="spellEnd"/>
-          </w:p>
-        </w:tc>
-        <w:tc>
-          <w:tcPr>
-            <w:tcW w:w="3762" w:type="dxa"/>
-          </w:tcPr>
-          <w:p>
-            <w:pPr>
-              <w:cnfStyle w:val="000000100000" w:firstRow="0" w:lastRow="0" w:firstColumn="0" w:lastColumn="0" w:oddVBand="0" w:evenVBand="0" w:oddHBand="1" w:evenHBand="0" w:firstRowFirstColumn="0" w:firstRowLastColumn="0" w:lastRowFirstColumn="0" w:lastRowLastColumn="0"/>
-            </w:pPr>
-            <w:r>
-              <w:t>Aktualisiert einen bestehenden Eintrag anhand seiner Id.</w:t>
-            </w:r>
-          </w:p>
-        </w:tc>
-        <w:tc>
-          <w:tcPr>
-            <w:tcW w:w="1044" w:type="dxa"/>
-          </w:tcPr>
-          <w:p>
-            <w:pPr>
-              <w:cnfStyle w:val="000000100000" w:firstRow="0" w:lastRow="0" w:firstColumn="0" w:lastColumn="0" w:oddVBand="0" w:evenVBand="0" w:oddHBand="1" w:evenHBand="0" w:firstRowFirstColumn="0" w:firstRowLastColumn="0" w:lastRowFirstColumn="0" w:lastRowLastColumn="0"/>
-            </w:pPr>
-            <w:r>
-              <w:t>POST</w:t>
-            </w:r>
-          </w:p>
-        </w:tc>
-        <w:tc>
-          <w:tcPr>
-            <w:tcW w:w="774" w:type="dxa"/>
-          </w:tcPr>
-          <w:p>
-            <w:pPr>
-              <w:cnfStyle w:val="000000100000" w:firstRow="0" w:lastRow="0" w:firstColumn="0" w:lastColumn="0" w:oddVBand="0" w:evenVBand="0" w:oddHBand="1" w:evenHBand="0" w:firstRowFirstColumn="0" w:firstRowLastColumn="0" w:lastRowFirstColumn="0" w:lastRowLastColumn="0"/>
-            </w:pPr>
-            <w:r>
-              <w:t>1</w:t>
-            </w:r>
-          </w:p>
-        </w:tc>
-      </w:tr>
-      <w:tr>
-        <w:tc>
-          <w:tcPr>
-            <w:cnfStyle w:val="001000000000" w:firstRow="0" w:lastRow="0" w:firstColumn="1" w:lastColumn="0" w:oddVBand="0" w:evenVBand="0" w:oddHBand="0" w:evenHBand="0" w:firstRowFirstColumn="0" w:firstRowLastColumn="0" w:lastRowFirstColumn="0" w:lastRowLastColumn="0"/>
-            <w:tcW w:w="3482" w:type="dxa"/>
-          </w:tcPr>
-          <w:p>
-            <w:pPr>
+            </w:pPr>
+            <w:r>
               <w:rPr>
                 <w:rFonts w:ascii="Consolas" w:hAnsi="Consolas"/>
                 <w:b/>
               </w:rPr>
-            </w:pPr>
-            <w:r>
-              <w:rPr>
-                <w:rFonts w:ascii="Consolas" w:hAnsi="Consolas"/>
-                <w:b/>
-              </w:rPr>
-              <w:t>/</w:t>
-            </w:r>
-            <w:proofErr w:type="spellStart"/>
-            <w:r>
-              <w:rPr>
-                <w:rFonts w:ascii="Consolas" w:hAnsi="Consolas"/>
-                <w:b/>
-              </w:rPr>
-              <w:t>ProcessCreate</w:t>
-            </w:r>
-            <w:proofErr w:type="spellEnd"/>
+              <w:t>/ProcessCreate</w:t>
+            </w:r>
           </w:p>
         </w:tc>
         <w:tc>
@@ -7586,119 +7306,70 @@
                 <w:rFonts w:ascii="Consolas" w:hAnsi="Consolas"/>
                 <w:b/>
               </w:rPr>
-              <w:t>/</w:t>
-            </w:r>
-            <w:proofErr w:type="spellStart"/>
-            <w:r>
+              <w:t>/ProcessInstance/{message}</w:t>
+            </w:r>
+          </w:p>
+        </w:tc>
+        <w:tc>
+          <w:tcPr>
+            <w:tcW w:w="3762" w:type="dxa"/>
+          </w:tcPr>
+          <w:p>
+            <w:pPr>
+              <w:cnfStyle w:val="000000100000" w:firstRow="0" w:lastRow="0" w:firstColumn="0" w:lastColumn="0" w:oddVBand="0" w:evenVBand="0" w:oddHBand="1" w:evenHBand="0" w:firstRowFirstColumn="0" w:firstRowLastColumn="0" w:lastRowFirstColumn="0" w:lastRowLastColumn="0"/>
+            </w:pPr>
+            <w:r>
+              <w:t>Gibt eine Prozessinstanz anhand ihrer Id zurück.</w:t>
+            </w:r>
+          </w:p>
+        </w:tc>
+        <w:tc>
+          <w:tcPr>
+            <w:tcW w:w="1044" w:type="dxa"/>
+          </w:tcPr>
+          <w:p>
+            <w:pPr>
+              <w:cnfStyle w:val="000000100000" w:firstRow="0" w:lastRow="0" w:firstColumn="0" w:lastColumn="0" w:oddVBand="0" w:evenVBand="0" w:oddHBand="1" w:evenHBand="0" w:firstRowFirstColumn="0" w:firstRowLastColumn="0" w:lastRowFirstColumn="0" w:lastRowLastColumn="0"/>
+            </w:pPr>
+            <w:r>
+              <w:t>GET</w:t>
+            </w:r>
+          </w:p>
+        </w:tc>
+        <w:tc>
+          <w:tcPr>
+            <w:tcW w:w="774" w:type="dxa"/>
+          </w:tcPr>
+          <w:p>
+            <w:pPr>
+              <w:cnfStyle w:val="000000100000" w:firstRow="0" w:lastRow="0" w:firstColumn="0" w:lastColumn="0" w:oddVBand="0" w:evenVBand="0" w:oddHBand="1" w:evenHBand="0" w:firstRowFirstColumn="0" w:firstRowLastColumn="0" w:lastRowFirstColumn="0" w:lastRowLastColumn="0"/>
+            </w:pPr>
+            <w:r>
+              <w:t>1</w:t>
+            </w:r>
+          </w:p>
+        </w:tc>
+      </w:tr>
+      <w:tr>
+        <w:tc>
+          <w:tcPr>
+            <w:cnfStyle w:val="001000000000" w:firstRow="0" w:lastRow="0" w:firstColumn="1" w:lastColumn="0" w:oddVBand="0" w:evenVBand="0" w:oddHBand="0" w:evenHBand="0" w:firstRowFirstColumn="0" w:firstRowLastColumn="0" w:lastRowFirstColumn="0" w:lastRowLastColumn="0"/>
+            <w:tcW w:w="3482" w:type="dxa"/>
+          </w:tcPr>
+          <w:p>
+            <w:pPr>
               <w:rPr>
                 <w:rFonts w:ascii="Consolas" w:hAnsi="Consolas"/>
                 <w:b/>
               </w:rPr>
-              <w:t>ProcessInstance</w:t>
-            </w:r>
-            <w:proofErr w:type="spellEnd"/>
+            </w:pPr>
             <w:r>
               <w:rPr>
                 <w:rFonts w:ascii="Consolas" w:hAnsi="Consolas"/>
                 <w:b/>
               </w:rPr>
-              <w:t>/{</w:t>
-            </w:r>
-            <w:proofErr w:type="spellStart"/>
-            <w:r>
-              <w:rPr>
-                <w:rFonts w:ascii="Consolas" w:hAnsi="Consolas"/>
-                <w:b/>
-              </w:rPr>
-              <w:t>message</w:t>
-            </w:r>
-            <w:proofErr w:type="spellEnd"/>
-            <w:r>
-              <w:rPr>
-                <w:rFonts w:ascii="Consolas" w:hAnsi="Consolas"/>
-                <w:b/>
-              </w:rPr>
-              <w:t>}</w:t>
-            </w:r>
-          </w:p>
-        </w:tc>
-        <w:tc>
-          <w:tcPr>
-            <w:tcW w:w="3762" w:type="dxa"/>
-          </w:tcPr>
-          <w:p>
-            <w:pPr>
-              <w:cnfStyle w:val="000000100000" w:firstRow="0" w:lastRow="0" w:firstColumn="0" w:lastColumn="0" w:oddVBand="0" w:evenVBand="0" w:oddHBand="1" w:evenHBand="0" w:firstRowFirstColumn="0" w:firstRowLastColumn="0" w:lastRowFirstColumn="0" w:lastRowLastColumn="0"/>
-            </w:pPr>
-            <w:r>
-              <w:t xml:space="preserve">Gibt eine Prozessinstanz anhand ihrer </w:t>
-            </w:r>
-            <w:proofErr w:type="spellStart"/>
-            <w:r>
-              <w:t>Id</w:t>
-            </w:r>
-            <w:proofErr w:type="spellEnd"/>
-            <w:r>
-              <w:t xml:space="preserve"> zurück.</w:t>
-            </w:r>
-          </w:p>
-        </w:tc>
-        <w:tc>
-          <w:tcPr>
-            <w:tcW w:w="1044" w:type="dxa"/>
-          </w:tcPr>
-          <w:p>
-            <w:pPr>
-              <w:cnfStyle w:val="000000100000" w:firstRow="0" w:lastRow="0" w:firstColumn="0" w:lastColumn="0" w:oddVBand="0" w:evenVBand="0" w:oddHBand="1" w:evenHBand="0" w:firstRowFirstColumn="0" w:firstRowLastColumn="0" w:lastRowFirstColumn="0" w:lastRowLastColumn="0"/>
-            </w:pPr>
-            <w:r>
-              <w:t>GET</w:t>
-            </w:r>
-          </w:p>
-        </w:tc>
-        <w:tc>
-          <w:tcPr>
-            <w:tcW w:w="774" w:type="dxa"/>
-          </w:tcPr>
-          <w:p>
-            <w:pPr>
-              <w:cnfStyle w:val="000000100000" w:firstRow="0" w:lastRow="0" w:firstColumn="0" w:lastColumn="0" w:oddVBand="0" w:evenVBand="0" w:oddHBand="1" w:evenHBand="0" w:firstRowFirstColumn="0" w:firstRowLastColumn="0" w:lastRowFirstColumn="0" w:lastRowLastColumn="0"/>
-            </w:pPr>
-            <w:r>
-              <w:t>1</w:t>
-            </w:r>
-          </w:p>
-        </w:tc>
-      </w:tr>
-      <w:tr>
-        <w:tc>
-          <w:tcPr>
-            <w:cnfStyle w:val="001000000000" w:firstRow="0" w:lastRow="0" w:firstColumn="1" w:lastColumn="0" w:oddVBand="0" w:evenVBand="0" w:oddHBand="0" w:evenHBand="0" w:firstRowFirstColumn="0" w:firstRowLastColumn="0" w:lastRowFirstColumn="0" w:lastRowLastColumn="0"/>
-            <w:tcW w:w="3482" w:type="dxa"/>
-          </w:tcPr>
-          <w:p>
-            <w:pPr>
-              <w:rPr>
-                <w:rFonts w:ascii="Consolas" w:hAnsi="Consolas"/>
-                <w:b/>
-              </w:rPr>
-            </w:pPr>
-            <w:r>
-              <w:rPr>
-                <w:rFonts w:ascii="Consolas" w:hAnsi="Consolas"/>
-                <w:b/>
-              </w:rPr>
-              <w:t>/</w:t>
-            </w:r>
-            <w:proofErr w:type="spellStart"/>
-            <w:r>
-              <w:rPr>
-                <w:rFonts w:ascii="Consolas" w:hAnsi="Consolas"/>
-                <w:b/>
-              </w:rPr>
-              <w:t>ProcessInstanceList</w:t>
-            </w:r>
-            <w:proofErr w:type="spellEnd"/>
+              <w:t>/ProcessInstanceList</w:t>
+            </w:r>
           </w:p>
         </w:tc>
         <w:tc>
@@ -7762,89 +7433,71 @@
                 <w:rFonts w:ascii="Consolas" w:hAnsi="Consolas"/>
                 <w:b/>
               </w:rPr>
-              <w:t>/</w:t>
-            </w:r>
-            <w:proofErr w:type="spellStart"/>
-            <w:r>
+              <w:t>/ProcessUpdate</w:t>
+            </w:r>
+          </w:p>
+        </w:tc>
+        <w:tc>
+          <w:tcPr>
+            <w:tcW w:w="3762" w:type="dxa"/>
+          </w:tcPr>
+          <w:p>
+            <w:pPr>
+              <w:cnfStyle w:val="000000100000" w:firstRow="0" w:lastRow="0" w:firstColumn="0" w:lastColumn="0" w:oddVBand="0" w:evenVBand="0" w:oddHBand="1" w:evenHBand="0" w:firstRowFirstColumn="0" w:firstRowLastColumn="0" w:lastRowFirstColumn="0" w:lastRowLastColumn="0"/>
+            </w:pPr>
+            <w:r>
+              <w:t>Aktualisiert den Status einer Prozessinstanz.</w:t>
+            </w:r>
+          </w:p>
+        </w:tc>
+        <w:tc>
+          <w:tcPr>
+            <w:tcW w:w="1044" w:type="dxa"/>
+          </w:tcPr>
+          <w:p>
+            <w:pPr>
+              <w:cnfStyle w:val="000000100000" w:firstRow="0" w:lastRow="0" w:firstColumn="0" w:lastColumn="0" w:oddVBand="0" w:evenVBand="0" w:oddHBand="1" w:evenHBand="0" w:firstRowFirstColumn="0" w:firstRowLastColumn="0" w:lastRowFirstColumn="0" w:lastRowLastColumn="0"/>
+            </w:pPr>
+            <w:r>
+              <w:t>POST</w:t>
+            </w:r>
+          </w:p>
+        </w:tc>
+        <w:tc>
+          <w:tcPr>
+            <w:tcW w:w="774" w:type="dxa"/>
+          </w:tcPr>
+          <w:p>
+            <w:pPr>
+              <w:cnfStyle w:val="000000100000" w:firstRow="0" w:lastRow="0" w:firstColumn="0" w:lastColumn="0" w:oddVBand="0" w:evenVBand="0" w:oddHBand="1" w:evenHBand="0" w:firstRowFirstColumn="0" w:firstRowLastColumn="0" w:lastRowFirstColumn="0" w:lastRowLastColumn="0"/>
+            </w:pPr>
+            <w:r>
+              <w:t>1</w:t>
+            </w:r>
+          </w:p>
+        </w:tc>
+      </w:tr>
+      <w:tr>
+        <w:tc>
+          <w:tcPr>
+            <w:cnfStyle w:val="001000000000" w:firstRow="0" w:lastRow="0" w:firstColumn="1" w:lastColumn="0" w:oddVBand="0" w:evenVBand="0" w:oddHBand="0" w:evenHBand="0" w:firstRowFirstColumn="0" w:firstRowLastColumn="0" w:lastRowFirstColumn="0" w:lastRowLastColumn="0"/>
+            <w:tcW w:w="3482" w:type="dxa"/>
+          </w:tcPr>
+          <w:p>
+            <w:pPr>
               <w:rPr>
                 <w:rFonts w:ascii="Consolas" w:hAnsi="Consolas"/>
                 <w:b/>
               </w:rPr>
-              <w:t>ProcessUpdate</w:t>
-            </w:r>
-            <w:proofErr w:type="spellEnd"/>
-          </w:p>
-        </w:tc>
-        <w:tc>
-          <w:tcPr>
-            <w:tcW w:w="3762" w:type="dxa"/>
-          </w:tcPr>
-          <w:p>
-            <w:pPr>
-              <w:cnfStyle w:val="000000100000" w:firstRow="0" w:lastRow="0" w:firstColumn="0" w:lastColumn="0" w:oddVBand="0" w:evenVBand="0" w:oddHBand="1" w:evenHBand="0" w:firstRowFirstColumn="0" w:firstRowLastColumn="0" w:lastRowFirstColumn="0" w:lastRowLastColumn="0"/>
-            </w:pPr>
-            <w:r>
-              <w:t>Aktualisiert den Status einer Prozessinstanz.</w:t>
-            </w:r>
-          </w:p>
-        </w:tc>
-        <w:tc>
-          <w:tcPr>
-            <w:tcW w:w="1044" w:type="dxa"/>
-          </w:tcPr>
-          <w:p>
-            <w:pPr>
-              <w:cnfStyle w:val="000000100000" w:firstRow="0" w:lastRow="0" w:firstColumn="0" w:lastColumn="0" w:oddVBand="0" w:evenVBand="0" w:oddHBand="1" w:evenHBand="0" w:firstRowFirstColumn="0" w:firstRowLastColumn="0" w:lastRowFirstColumn="0" w:lastRowLastColumn="0"/>
-            </w:pPr>
-            <w:r>
-              <w:t>POST</w:t>
-            </w:r>
-          </w:p>
-        </w:tc>
-        <w:tc>
-          <w:tcPr>
-            <w:tcW w:w="774" w:type="dxa"/>
-          </w:tcPr>
-          <w:p>
-            <w:pPr>
-              <w:cnfStyle w:val="000000100000" w:firstRow="0" w:lastRow="0" w:firstColumn="0" w:lastColumn="0" w:oddVBand="0" w:evenVBand="0" w:oddHBand="1" w:evenHBand="0" w:firstRowFirstColumn="0" w:firstRowLastColumn="0" w:lastRowFirstColumn="0" w:lastRowLastColumn="0"/>
-            </w:pPr>
-            <w:r>
-              <w:t>1</w:t>
-            </w:r>
-          </w:p>
-        </w:tc>
-      </w:tr>
-      <w:tr>
-        <w:tc>
-          <w:tcPr>
-            <w:cnfStyle w:val="001000000000" w:firstRow="0" w:lastRow="0" w:firstColumn="1" w:lastColumn="0" w:oddVBand="0" w:evenVBand="0" w:oddHBand="0" w:evenHBand="0" w:firstRowFirstColumn="0" w:firstRowLastColumn="0" w:lastRowFirstColumn="0" w:lastRowLastColumn="0"/>
-            <w:tcW w:w="3482" w:type="dxa"/>
-          </w:tcPr>
-          <w:p>
-            <w:pPr>
+            </w:pPr>
+            <w:r>
               <w:rPr>
                 <w:rFonts w:ascii="Consolas" w:hAnsi="Consolas"/>
                 <w:b/>
               </w:rPr>
-            </w:pPr>
-            <w:r>
-              <w:rPr>
-                <w:rFonts w:ascii="Consolas" w:hAnsi="Consolas"/>
-                <w:b/>
-              </w:rPr>
               <w:lastRenderedPageBreak/>
-              <w:t>/</w:t>
-            </w:r>
-            <w:proofErr w:type="spellStart"/>
-            <w:r>
-              <w:rPr>
-                <w:rFonts w:ascii="Consolas" w:hAnsi="Consolas"/>
-                <w:b/>
-              </w:rPr>
-              <w:t>ResponsibilityList</w:t>
-            </w:r>
-            <w:proofErr w:type="spellEnd"/>
+              <w:t>/ResponsibilityList</w:t>
+            </w:r>
           </w:p>
         </w:tc>
         <w:tc>
@@ -7908,17 +7561,8 @@
                 <w:rFonts w:ascii="Consolas" w:hAnsi="Consolas"/>
                 <w:b/>
               </w:rPr>
-              <w:t>/</w:t>
-            </w:r>
-            <w:proofErr w:type="spellStart"/>
-            <w:r>
-              <w:rPr>
-                <w:rFonts w:ascii="Consolas" w:hAnsi="Consolas"/>
-                <w:b/>
-              </w:rPr>
-              <w:t>UserList</w:t>
-            </w:r>
-            <w:proofErr w:type="spellEnd"/>
+              <w:t>/UserList</w:t>
+            </w:r>
           </w:p>
         </w:tc>
         <w:tc>
@@ -8044,39 +7688,7 @@
                 <w:rFonts w:ascii="Consolas" w:hAnsi="Consolas"/>
                 <w:b/>
               </w:rPr>
-              <w:t>/</w:t>
-            </w:r>
-            <w:proofErr w:type="spellStart"/>
-            <w:r>
-              <w:rPr>
-                <w:rFonts w:ascii="Consolas" w:hAnsi="Consolas"/>
-                <w:b/>
-              </w:rPr>
-              <w:t>PermissionLevel</w:t>
-            </w:r>
-            <w:proofErr w:type="spellEnd"/>
-            <w:r>
-              <w:rPr>
-                <w:rFonts w:ascii="Consolas" w:hAnsi="Consolas"/>
-                <w:b/>
-              </w:rPr>
-              <w:t>/{</w:t>
-            </w:r>
-            <w:proofErr w:type="spellStart"/>
-            <w:r>
-              <w:rPr>
-                <w:rFonts w:ascii="Consolas" w:hAnsi="Consolas"/>
-                <w:b/>
-              </w:rPr>
-              <w:t>message</w:t>
-            </w:r>
-            <w:proofErr w:type="spellEnd"/>
-            <w:r>
-              <w:rPr>
-                <w:rFonts w:ascii="Consolas" w:hAnsi="Consolas"/>
-                <w:b/>
-              </w:rPr>
-              <w:t>}</w:t>
+              <w:t>/PermissionLevel/{message}</w:t>
             </w:r>
           </w:p>
         </w:tc>
@@ -8203,17 +7815,8 @@
                 <w:rFonts w:ascii="Consolas" w:hAnsi="Consolas"/>
                 <w:b/>
               </w:rPr>
-              <w:t>/</w:t>
-            </w:r>
-            <w:proofErr w:type="spellStart"/>
-            <w:r>
-              <w:rPr>
-                <w:rFonts w:ascii="Consolas" w:hAnsi="Consolas"/>
-                <w:b/>
-              </w:rPr>
-              <w:t>AuthCheck</w:t>
-            </w:r>
-            <w:proofErr w:type="spellEnd"/>
+              <w:t>/AuthCheck</w:t>
+            </w:r>
           </w:p>
         </w:tc>
         <w:tc>
@@ -8294,79 +7897,190 @@
     </w:p>
     <w:p>
       <w:r>
-        <w:t xml:space="preserve">Wie eingangs erwähnt, werden neue Prozesse im </w:t>
-      </w:r>
-      <w:proofErr w:type="spellStart"/>
-      <w:r>
-        <w:t>Xml</w:t>
-      </w:r>
-      <w:proofErr w:type="spellEnd"/>
-      <w:r>
-        <w:t xml:space="preserve">-Format erstellt. Für diesen steht eine </w:t>
-      </w:r>
-      <w:proofErr w:type="spellStart"/>
-      <w:r>
-        <w:t>XmlHelper</w:t>
-      </w:r>
-      <w:proofErr w:type="spellEnd"/>
-      <w:r>
-        <w:t xml:space="preserve">-Klasse bereit, die </w:t>
-      </w:r>
-      <w:proofErr w:type="spellStart"/>
-      <w:r>
-        <w:t>Xml</w:t>
-      </w:r>
-      <w:proofErr w:type="spellEnd"/>
-      <w:r>
-        <w:t>-Prozessdateien prüfen und anschließend in gültige .NET Objekte interpretieren kann.</w:t>
-      </w:r>
-    </w:p>
-    <w:p>
-      <w:r>
-        <w:t xml:space="preserve">Die genannten .NET Objekte geben dabei die Struktur der </w:t>
-      </w:r>
-      <w:proofErr w:type="spellStart"/>
-      <w:r>
-        <w:t>Xml</w:t>
-      </w:r>
-      <w:proofErr w:type="spellEnd"/>
-      <w:r>
-        <w:t>-Datei wieder und bieten Methoden zur Interaktion mit einzelnen Schlüsselelementen aus der Datei an.</w:t>
-      </w:r>
-    </w:p>
-    <w:p>
-      <w:r>
-        <w:t xml:space="preserve">Kernpunkt dieses Konzeptes </w:t>
-      </w:r>
-      <w:r>
-        <w:t xml:space="preserve">sind die Eingabefelder. Diese müssen zur Abbildung in ihrem zugehörigen „Dialog“-Objekt in einer Liste hinterlegt werden. </w:t>
-      </w:r>
-    </w:p>
-    <w:p>
-      <w:r>
-        <w:t xml:space="preserve">Dazu, gehört zu jedem dieser Felder (im Sinne der </w:t>
-      </w:r>
-      <w:proofErr w:type="spellStart"/>
-      <w:r>
-        <w:t>Xml</w:t>
-      </w:r>
-      <w:proofErr w:type="spellEnd"/>
-      <w:r>
-        <w:t xml:space="preserve">-Darstellung) auch </w:t>
-      </w:r>
-      <w:proofErr w:type="gramStart"/>
-      <w:r>
-        <w:t>ein Control</w:t>
-      </w:r>
-      <w:proofErr w:type="gramEnd"/>
-      <w:r>
-        <w:t xml:space="preserve"> (im Sinne der WPF Umsetzung). </w:t>
+        <w:t>Wie bereits zuvor beschrieben</w:t>
+      </w:r>
+      <w:r>
+        <w:t>,</w:t>
       </w:r>
       <w:bookmarkStart w:id="104" w:name="_GoBack"/>
       <w:bookmarkEnd w:id="104"/>
       <w:r>
+        <w:t xml:space="preserve"> werden Prozesse im XML-Format formuliert. Die Interpretation der Dateien erfolgt über eine „XmlHelper“ Klasse, die diese auch auf ihre Gültigkeit prüfen kann. Diese Prüfung erfolgt jedoch nur oberflächlich und kann nicht alle Strukturfehler aufdecken.</w:t>
+      </w:r>
+    </w:p>
+    <w:p>
+      <w:r>
+        <w:t xml:space="preserve">Aus der Xml-Datei entstehen in Folge Objekte, die einerseits ihre Struktur abbilden und andererseits Hilfsmethoden zur Interaktion mit einzelnen Elementen dieser Struktur </w:t>
+      </w:r>
+      <w:r>
+        <w:t>anbieten</w:t>
+      </w:r>
+      <w:r>
+        <w:t>. Zum Beispiel speichert ein Dialog Objekt nicht nur seine Eingabe Objekte, sondern bietet auch Zugriffsmethoden</w:t>
+      </w:r>
+      <w:r>
+        <w:t xml:space="preserve"> </w:t>
+      </w:r>
+      <w:r>
+        <w:t>auf deren Berechnungsfunktionen an.</w:t>
+      </w:r>
+      <w:r>
+        <w:t xml:space="preserve"> </w:t>
+      </w:r>
+    </w:p>
+    <w:p>
+      <w:r>
+        <w:t>Die Struktur der Klassen zur Abbildung der XML-Datei kann</w:t>
+      </w:r>
+      <w:r>
+        <w:t xml:space="preserve"> </w:t>
+      </w:r>
+      <w:r>
+        <w:t xml:space="preserve">dem auf der nächsten Seite </w:t>
+      </w:r>
+      <w:r>
+        <w:t>folgende</w:t>
+      </w:r>
+      <w:r>
+        <w:t>n</w:t>
+      </w:r>
+      <w:r>
+        <w:t xml:space="preserve"> UM</w:t>
+      </w:r>
+      <w:r>
+        <w:t>L Diagramm entnommen werden.</w:t>
+      </w:r>
+    </w:p>
+    <w:p>
+      <w:r>
+        <w:t>Aus den im Diagramm ersichtlichen Eingabeelementen die von BaseInputElement erben, wird die Formularansicht für den Benutzer erzeugt und seine Eingaben verarbeitet.</w:t>
+      </w:r>
+    </w:p>
+    <w:p>
+      <w:r>
+        <w:t>ProcessObject hält mehrere Prozess-Schritte die ihrerseits wieder Dialoge, Bestätigungstags etc beinhalten.</w:t>
+      </w:r>
+    </w:p>
+    <w:p/>
+    <w:p>
+      <w:pPr>
+        <w:spacing w:line="259" w:lineRule="auto"/>
+        <w:jc w:val="left"/>
+      </w:pPr>
+      <w:r>
         <w:br w:type="page"/>
       </w:r>
+    </w:p>
+    <w:p>
+      <w:r>
+        <w:lastRenderedPageBreak/>
+        <w:drawing>
+          <wp:inline distT="0" distB="0" distL="0" distR="0" wp14:anchorId="1E3939FA" wp14:editId="117CE28F">
+            <wp:extent cx="9100400" cy="3157855"/>
+            <wp:effectExtent l="0" t="635" r="5080" b="5080"/>
+            <wp:docPr id="9" name="Grafik 9"/>
+            <wp:cNvGraphicFramePr>
+              <a:graphicFrameLocks xmlns:a="http://schemas.openxmlformats.org/drawingml/2006/main" noChangeAspect="1"/>
+            </wp:cNvGraphicFramePr>
+            <a:graphic xmlns:a="http://schemas.openxmlformats.org/drawingml/2006/main">
+              <a:graphicData uri="http://schemas.openxmlformats.org/drawingml/2006/picture">
+                <pic:pic xmlns:pic="http://schemas.openxmlformats.org/drawingml/2006/picture">
+                  <pic:nvPicPr>
+                    <pic:cNvPr id="1" name=""/>
+                    <pic:cNvPicPr/>
+                  </pic:nvPicPr>
+                  <pic:blipFill>
+                    <a:blip r:embed="rId15"/>
+                    <a:stretch>
+                      <a:fillRect/>
+                    </a:stretch>
+                  </pic:blipFill>
+                  <pic:spPr>
+                    <a:xfrm rot="16200000">
+                      <a:off x="0" y="0"/>
+                      <a:ext cx="9103437" cy="3158909"/>
+                    </a:xfrm>
+                    <a:prstGeom prst="rect">
+                      <a:avLst/>
+                    </a:prstGeom>
+                  </pic:spPr>
+                </pic:pic>
+              </a:graphicData>
+            </a:graphic>
+          </wp:inline>
+        </w:drawing>
+      </w:r>
+    </w:p>
+    <w:p>
+      <w:pPr>
+        <w:pStyle w:val="berschrift2"/>
+      </w:pPr>
+      <w:r>
+        <w:lastRenderedPageBreak/>
+        <w:t>Datenhaltung:</w:t>
+      </w:r>
+    </w:p>
+    <w:p>
+      <w:r>
+        <w:t xml:space="preserve">Die Datenhaltung wird über eine MariaDB (MySQL Datenbank) umgesetzt, deren Struktur im folgenden Diagramm zu sehen ist. </w:t>
+      </w:r>
+    </w:p>
+    <w:p>
+      <w:r>
+        <w:drawing>
+          <wp:inline distT="0" distB="0" distL="0" distR="0" wp14:anchorId="1D3A0BA8" wp14:editId="59172011">
+            <wp:extent cx="2831911" cy="3764007"/>
+            <wp:effectExtent l="0" t="0" r="6985" b="8255"/>
+            <wp:docPr id="10" name="Grafik 10"/>
+            <wp:cNvGraphicFramePr>
+              <a:graphicFrameLocks xmlns:a="http://schemas.openxmlformats.org/drawingml/2006/main" noChangeAspect="1"/>
+            </wp:cNvGraphicFramePr>
+            <a:graphic xmlns:a="http://schemas.openxmlformats.org/drawingml/2006/main">
+              <a:graphicData uri="http://schemas.openxmlformats.org/drawingml/2006/picture">
+                <pic:pic xmlns:pic="http://schemas.openxmlformats.org/drawingml/2006/picture">
+                  <pic:nvPicPr>
+                    <pic:cNvPr id="1" name=""/>
+                    <pic:cNvPicPr/>
+                  </pic:nvPicPr>
+                  <pic:blipFill>
+                    <a:blip r:embed="rId16"/>
+                    <a:stretch>
+                      <a:fillRect/>
+                    </a:stretch>
+                  </pic:blipFill>
+                  <pic:spPr>
+                    <a:xfrm>
+                      <a:off x="0" y="0"/>
+                      <a:ext cx="2852921" cy="3791933"/>
+                    </a:xfrm>
+                    <a:prstGeom prst="rect">
+                      <a:avLst/>
+                    </a:prstGeom>
+                  </pic:spPr>
+                </pic:pic>
+              </a:graphicData>
+            </a:graphic>
+          </wp:inline>
+        </w:drawing>
+      </w:r>
+    </w:p>
+    <w:p>
+      <w:pPr>
+        <w:spacing w:line="259" w:lineRule="auto"/>
+        <w:jc w:val="left"/>
+      </w:pPr>
+      <w:r>
+        <w:br w:type="page"/>
+      </w:r>
+      <w:r>
+        <w:lastRenderedPageBreak/>
+        <w:br w:type="page"/>
+      </w:r>
+    </w:p>
+    <w:p>
+      <w:pPr>
+        <w:jc w:val="center"/>
+      </w:pPr>
     </w:p>
     <w:p>
       <w:pPr>
@@ -8374,7 +8088,6 @@
       </w:pPr>
       <w:bookmarkStart w:id="105" w:name="_Toc531858460"/>
       <w:r>
-        <w:lastRenderedPageBreak/>
         <w:t>Bewertung</w:t>
       </w:r>
       <w:bookmarkEnd w:id="105"/>
@@ -9052,11 +8765,9 @@
             <w:pPr>
               <w:ind w:left="1416"/>
             </w:pPr>
-            <w:proofErr w:type="spellStart"/>
             <w:r>
               <w:t>Usecases</w:t>
             </w:r>
-            <w:proofErr w:type="spellEnd"/>
           </w:p>
         </w:tc>
         <w:tc>
@@ -9320,13 +9031,8 @@
             <w:pPr>
               <w:ind w:left="1416"/>
             </w:pPr>
-            <w:proofErr w:type="spellStart"/>
-            <w:r>
-              <w:t>Wireframe</w:t>
-            </w:r>
-            <w:proofErr w:type="spellEnd"/>
-            <w:r>
-              <w:t xml:space="preserve"> Startseite</w:t>
+            <w:r>
+              <w:t>Wireframe Startseite</w:t>
             </w:r>
           </w:p>
         </w:tc>
@@ -9373,13 +9079,8 @@
             <w:pPr>
               <w:ind w:left="1416"/>
             </w:pPr>
-            <w:proofErr w:type="spellStart"/>
-            <w:r>
-              <w:t>Wireframe</w:t>
-            </w:r>
-            <w:proofErr w:type="spellEnd"/>
-            <w:r>
-              <w:t xml:space="preserve"> für dynamische UI</w:t>
+            <w:r>
+              <w:t>Wireframe für dynamische UI</w:t>
             </w:r>
           </w:p>
         </w:tc>
@@ -9426,13 +9127,8 @@
             <w:pPr>
               <w:ind w:left="1416"/>
             </w:pPr>
-            <w:proofErr w:type="spellStart"/>
-            <w:r>
-              <w:t>WiIreframe</w:t>
-            </w:r>
-            <w:proofErr w:type="spellEnd"/>
-            <w:r>
-              <w:t xml:space="preserve"> für Prozessfortschritt</w:t>
+            <w:r>
+              <w:t>WiIreframe für Prozessfortschritt</w:t>
             </w:r>
           </w:p>
         </w:tc>
@@ -9754,6 +9450,7 @@
               <w:rPr>
                 <w:sz w:val="24"/>
               </w:rPr>
+              <w:lastRenderedPageBreak/>
               <w:t>Verknüpfung zur Datenbank</w:t>
             </w:r>
           </w:p>
@@ -9857,7 +9554,6 @@
               <w:jc w:val="left"/>
             </w:pPr>
             <w:r>
-              <w:lastRenderedPageBreak/>
               <w:t>Geeignete Bibliothek bestimmen</w:t>
             </w:r>
           </w:p>
@@ -10063,13 +9759,8 @@
             <w:pPr>
               <w:ind w:left="1416"/>
             </w:pPr>
-            <w:proofErr w:type="spellStart"/>
-            <w:r>
-              <w:t>Layoutrichtlinien</w:t>
-            </w:r>
-            <w:proofErr w:type="spellEnd"/>
-            <w:r>
-              <w:t xml:space="preserve"> entwickeln</w:t>
+            <w:r>
+              <w:t>Layoutrichtlinien entwickeln</w:t>
             </w:r>
           </w:p>
         </w:tc>
@@ -10531,19 +10222,11 @@
                 <w:sz w:val="24"/>
               </w:rPr>
             </w:pPr>
-            <w:proofErr w:type="spellStart"/>
             <w:r>
               <w:rPr>
                 <w:sz w:val="24"/>
               </w:rPr>
-              <w:t>Blackboxtest</w:t>
-            </w:r>
-            <w:proofErr w:type="spellEnd"/>
-            <w:r>
-              <w:rPr>
-                <w:sz w:val="24"/>
-              </w:rPr>
-              <w:t xml:space="preserve"> von Testpersonen</w:t>
+              <w:t>Blackboxtest von Testpersonen</w:t>
             </w:r>
           </w:p>
         </w:tc>
@@ -11089,13 +10772,8 @@
       <w:r>
         <w:t xml:space="preserve"> E-Mail-Benachrichtigung garantieren können. Dies wird </w:t>
       </w:r>
-      <w:proofErr w:type="gramStart"/>
-      <w:r>
-        <w:t>weiter verfolgt</w:t>
-      </w:r>
-      <w:proofErr w:type="gramEnd"/>
-      <w:r>
-        <w:t>, wenn der Kunde wieder im Hause ist.</w:t>
+      <w:r>
+        <w:t>weiter verfolgt, wenn der Kunde wieder im Hause ist.</w:t>
       </w:r>
     </w:p>
     <w:p>
@@ -11229,23 +10907,7 @@
     </w:p>
     <w:p>
       <w:r>
-        <w:t xml:space="preserve">Auch die REST-Schnittstelle musste deutlich überarbeitet werden. In der Planungsphase war angedacht, wenige Schnittstellen bereitzustellen, die aber breite Funktionen abdecken können. Z.B. eine Schnittstelle unter </w:t>
-      </w:r>
-      <w:proofErr w:type="gramStart"/>
-      <w:r>
-        <w:t>„..</w:t>
-      </w:r>
-      <w:proofErr w:type="gramEnd"/>
-      <w:r>
-        <w:t>/</w:t>
-      </w:r>
-      <w:proofErr w:type="spellStart"/>
-      <w:r>
-        <w:t>fileupload</w:t>
-      </w:r>
-      <w:proofErr w:type="spellEnd"/>
-      <w:r>
-        <w:t>“ die Dateien entgegen nimmt und erst bei deren Empfang entscheidet was bei welchem Dateityp zu tun ist.</w:t>
+        <w:t>Auch die REST-Schnittstelle musste deutlich überarbeitet werden. In der Planungsphase war angedacht, wenige Schnittstellen bereitzustellen, die aber breite Funktionen abdecken können. Z.B. eine Schnittstelle unter „../fileupload“ die Dateien entgegen nimmt und erst bei deren Empfang entscheidet was bei welchem Dateityp zu tun ist.</w:t>
       </w:r>
     </w:p>
     <w:p>
@@ -11297,21 +10959,13 @@
         <w:t>schließlich</w:t>
       </w:r>
       <w:r>
-        <w:t xml:space="preserve"> die Code-Basis durch Vererbung in mehrere Ebenen aufgeteilt, von der </w:t>
-      </w:r>
-      <w:proofErr w:type="gramStart"/>
-      <w:r>
-        <w:t xml:space="preserve">die </w:t>
+        <w:t xml:space="preserve"> die Code-Basis durch Vererbung in mehrere Ebenen aufgeteilt, von der die </w:t>
       </w:r>
       <w:r>
         <w:t>o</w:t>
       </w:r>
       <w:r>
-        <w:t>berste weitreichende und verständliche Schnittstellen</w:t>
-      </w:r>
-      <w:proofErr w:type="gramEnd"/>
-      <w:r>
-        <w:t xml:space="preserve"> bereitstellt, so dass das Programm in Teilen einfach erweiterbar bleibt. Im Gegenzug sind die Klassenzusammenhänge der tieferen Ebenen </w:t>
+        <w:t xml:space="preserve">berste weitreichende und verständliche Schnittstellen bereitstellt, so dass das Programm in Teilen einfach erweiterbar bleibt. Im Gegenzug sind die Klassenzusammenhänge der tieferen Ebenen </w:t>
       </w:r>
       <w:r>
         <w:t>sehr</w:t>
@@ -11348,29 +11002,13 @@
         <w:t>gehend gesichert. Die Benutzerfreundlichkeit wurde laufend während der Implementierung verbessert.</w:t>
       </w:r>
       <w:r>
-        <w:t xml:space="preserve"> Z.B. wird sichergestellt, dass der Nutzer möglichst selten in Mitteilungssackgassen läuft oder mit </w:t>
-      </w:r>
-      <w:proofErr w:type="spellStart"/>
-      <w:r>
-        <w:t>Exception</w:t>
-      </w:r>
-      <w:proofErr w:type="spellEnd"/>
-      <w:r>
-        <w:t>-Meldungen beworfen wird. Stattdessen wird er klar über Fehler aufgeklärt und sollte das nicht möglich sein, kann ein Administrator, da die Fehler nahezu alle Serverseitig auftreten, diese mit Uhrzeit im Serverlog nachverfolgen.</w:t>
+        <w:t xml:space="preserve"> Z.B. wird sichergestellt, dass der Nutzer möglichst selten in Mitteilungssackgassen läuft oder mit Exception-Meldungen beworfen wird. Stattdessen wird er klar über Fehler aufgeklärt und sollte das nicht möglich sein, kann ein Administrator, da die Fehler nahezu alle Serverseitig auftreten, diese mit Uhrzeit im Serverlog nachverfolgen.</w:t>
       </w:r>
       <w:r>
         <w:t xml:space="preserve"> Dies </w:t>
       </w:r>
       <w:r>
-        <w:t xml:space="preserve">ermöglicht uns eine gute Benutzerfreundlichkeit zu schaffen, weil der Nutzer </w:t>
-      </w:r>
-      <w:proofErr w:type="gramStart"/>
-      <w:r>
-        <w:t>selber</w:t>
-      </w:r>
-      <w:proofErr w:type="gramEnd"/>
-      <w:r>
-        <w:t xml:space="preserve"> weiß, wo der Fehler ist und ihn auch verbessern kann.</w:t>
+        <w:t>ermöglicht uns eine gute Benutzerfreundlichkeit zu schaffen, weil der Nutzer selber weiß, wo der Fehler ist und ihn auch verbessern kann.</w:t>
       </w:r>
       <w:r>
         <w:t xml:space="preserve"> </w:t>
@@ -11424,21 +11062,7 @@
         <w:rPr>
           <w:color w:val="000000" w:themeColor="text1"/>
         </w:rPr>
-        <w:t xml:space="preserve">Frau </w:t>
-      </w:r>
-      <w:proofErr w:type="spellStart"/>
-      <w:r>
-        <w:rPr>
-          <w:color w:val="000000" w:themeColor="text1"/>
-        </w:rPr>
-        <w:t>Wibbe</w:t>
-      </w:r>
-      <w:proofErr w:type="spellEnd"/>
-      <w:r>
-        <w:rPr>
-          <w:color w:val="000000" w:themeColor="text1"/>
-        </w:rPr>
-        <w:t xml:space="preserve"> hat bei der Abnahme </w:t>
+        <w:t xml:space="preserve">Frau Wibbe hat bei der Abnahme </w:t>
       </w:r>
       <w:r>
         <w:rPr>
@@ -11499,10 +11123,10 @@
             <v:path o:extrusionok="f" gradientshapeok="t" o:connecttype="rect"/>
             <o:lock v:ext="edit" aspectratio="t"/>
           </v:shapetype>
-          <v:shape id="_x0000_i1182" type="#_x0000_t75" style="width:64.5pt;height:42pt" o:ole="">
-            <v:imagedata r:id="rId15" o:title=""/>
+          <v:shape id="_x0000_i1025" type="#_x0000_t75" style="width:64.5pt;height:41.9pt" o:ole="">
+            <v:imagedata r:id="rId17" o:title=""/>
           </v:shape>
-          <o:OLEObject Type="Embed" ProgID="Word.Document.12" ShapeID="_x0000_i1182" DrawAspect="Icon" ObjectID="_1605630472" r:id="rId16">
+          <o:OLEObject Type="Embed" ProgID="Word.Document.12" ShapeID="_x0000_i1025" DrawAspect="Icon" ObjectID="_1605684448" r:id="rId18">
             <o:FieldCodes>\s</o:FieldCodes>
           </o:OLEObject>
         </w:object>
@@ -11535,10 +11159,10 @@
     <w:p>
       <w:r>
         <w:object w:dxaOrig="1520" w:dyaOrig="987" w14:anchorId="135D4A67">
-          <v:shape id="_x0000_i1026" type="#_x0000_t75" style="width:75.75pt;height:49.5pt" o:ole="">
-            <v:imagedata r:id="rId17" o:title=""/>
+          <v:shape id="_x0000_i1026" type="#_x0000_t75" style="width:76.3pt;height:49.45pt" o:ole="">
+            <v:imagedata r:id="rId19" o:title=""/>
           </v:shape>
-          <o:OLEObject Type="Embed" ProgID="Word.Document.12" ShapeID="_x0000_i1026" DrawAspect="Icon" ObjectID="_1605630473" r:id="rId18">
+          <o:OLEObject Type="Embed" ProgID="Word.Document.12" ShapeID="_x0000_i1026" DrawAspect="Icon" ObjectID="_1605684449" r:id="rId20">
             <o:FieldCodes>\s</o:FieldCodes>
           </o:OLEObject>
         </w:object>
@@ -11557,10 +11181,10 @@
     <w:p>
       <w:r>
         <w:object w:dxaOrig="1287" w:dyaOrig="837" w14:anchorId="529FE42C">
-          <v:shape id="_x0000_i1184" type="#_x0000_t75" style="width:64.5pt;height:42pt" o:ole="">
-            <v:imagedata r:id="rId19" o:title=""/>
+          <v:shape id="_x0000_i1027" type="#_x0000_t75" style="width:64.5pt;height:41.9pt" o:ole="">
+            <v:imagedata r:id="rId21" o:title=""/>
           </v:shape>
-          <o:OLEObject Type="Embed" ProgID="Word.Document.12" ShapeID="_x0000_i1184" DrawAspect="Icon" ObjectID="_1605630474" r:id="rId20">
+          <o:OLEObject Type="Embed" ProgID="Word.Document.12" ShapeID="_x0000_i1027" DrawAspect="Icon" ObjectID="_1605684450" r:id="rId22">
             <o:FieldCodes>\s</o:FieldCodes>
           </o:OLEObject>
         </w:object>
@@ -11576,7 +11200,7 @@
     </w:p>
     <w:p/>
     <w:sectPr>
-      <w:footerReference w:type="default" r:id="rId21"/>
+      <w:footerReference w:type="default" r:id="rId23"/>
       <w:pgSz w:w="11906" w:h="16838"/>
       <w:pgMar w:top="1417" w:right="1417" w:bottom="1134" w:left="1417" w:header="708" w:footer="708" w:gutter="0"/>
       <w:pgNumType w:start="1"/>
@@ -11588,7 +11212,7 @@
 </file>
 
 <file path=word/endnotes.xml><?xml version="1.0" encoding="utf-8"?>
-<w:endnotes xmlns:wpc="http://schemas.microsoft.com/office/word/2010/wordprocessingCanvas" xmlns:cx="http://schemas.microsoft.com/office/drawing/2014/chartex" xmlns:cx1="http://schemas.microsoft.com/office/drawing/2015/9/8/chartex" xmlns:cx2="http://schemas.microsoft.com/office/drawing/2015/10/21/chartex" xmlns:cx3="http://schemas.microsoft.com/office/drawing/2016/5/9/chartex" xmlns:cx4="http://schemas.microsoft.com/office/drawing/2016/5/10/chartex" xmlns:cx5="http://schemas.microsoft.com/office/drawing/2016/5/11/chartex" xmlns:cx6="http://schemas.microsoft.com/office/drawing/2016/5/12/chartex" xmlns:cx7="http://schemas.microsoft.com/office/drawing/2016/5/13/chartex" xmlns:cx8="http://schemas.microsoft.com/office/drawing/2016/5/14/chartex" xmlns:mc="http://schemas.openxmlformats.org/markup-compatibility/2006" xmlns:aink="http://schemas.microsoft.com/office/drawing/2016/ink" xmlns:am3d="http://schemas.microsoft.com/office/drawing/2017/model3d" xmlns:o="urn:schemas-microsoft-com:office:office" xmlns:r="http://schemas.openxmlformats.org/officeDocument/2006/relationships" xmlns:m="http://schemas.openxmlformats.org/officeDocument/2006/math" xmlns:v="urn:schemas-microsoft-com:vml" xmlns:wp14="http://schemas.microsoft.com/office/word/2010/wordprocessingDrawing" xmlns:wp="http://schemas.openxmlformats.org/drawingml/2006/wordprocessingDrawing" xmlns:w10="urn:schemas-microsoft-com:office:word" xmlns:w="http://schemas.openxmlformats.org/wordprocessingml/2006/main" xmlns:w14="http://schemas.microsoft.com/office/word/2010/wordml" xmlns:w15="http://schemas.microsoft.com/office/word/2012/wordml" xmlns:w16cid="http://schemas.microsoft.com/office/word/2016/wordml/cid" xmlns:w16se="http://schemas.microsoft.com/office/word/2015/wordml/symex" xmlns:wpg="http://schemas.microsoft.com/office/word/2010/wordprocessingGroup" xmlns:wpi="http://schemas.microsoft.com/office/word/2010/wordprocessingInk" xmlns:wne="http://schemas.microsoft.com/office/word/2006/wordml" xmlns:wps="http://schemas.microsoft.com/office/word/2010/wordprocessingShape" mc:Ignorable="w14 w15 w16se w16cid wp14">
+<w:endnotes xmlns:wpc="http://schemas.microsoft.com/office/word/2010/wordprocessingCanvas" xmlns:cx="http://schemas.microsoft.com/office/drawing/2014/chartex" xmlns:cx1="http://schemas.microsoft.com/office/drawing/2015/9/8/chartex" xmlns:mc="http://schemas.openxmlformats.org/markup-compatibility/2006" xmlns:o="urn:schemas-microsoft-com:office:office" xmlns:r="http://schemas.openxmlformats.org/officeDocument/2006/relationships" xmlns:m="http://schemas.openxmlformats.org/officeDocument/2006/math" xmlns:v="urn:schemas-microsoft-com:vml" xmlns:wp14="http://schemas.microsoft.com/office/word/2010/wordprocessingDrawing" xmlns:wp="http://schemas.openxmlformats.org/drawingml/2006/wordprocessingDrawing" xmlns:w10="urn:schemas-microsoft-com:office:word" xmlns:w="http://schemas.openxmlformats.org/wordprocessingml/2006/main" xmlns:w14="http://schemas.microsoft.com/office/word/2010/wordml" xmlns:w15="http://schemas.microsoft.com/office/word/2012/wordml" xmlns:w16se="http://schemas.microsoft.com/office/word/2015/wordml/symex" xmlns:wpg="http://schemas.microsoft.com/office/word/2010/wordprocessingGroup" xmlns:wpi="http://schemas.microsoft.com/office/word/2010/wordprocessingInk" xmlns:wne="http://schemas.microsoft.com/office/word/2006/wordml" xmlns:wps="http://schemas.microsoft.com/office/word/2010/wordprocessingShape" mc:Ignorable="w14 w15 w16se wp14">
   <w:endnote w:type="separator" w:id="-1">
     <w:p>
       <w:pPr>
@@ -11613,7 +11237,7 @@
 </file>
 
 <file path=word/footer1.xml><?xml version="1.0" encoding="utf-8"?>
-<w:ftr xmlns:wpc="http://schemas.microsoft.com/office/word/2010/wordprocessingCanvas" xmlns:cx="http://schemas.microsoft.com/office/drawing/2014/chartex" xmlns:cx1="http://schemas.microsoft.com/office/drawing/2015/9/8/chartex" xmlns:cx2="http://schemas.microsoft.com/office/drawing/2015/10/21/chartex" xmlns:cx3="http://schemas.microsoft.com/office/drawing/2016/5/9/chartex" xmlns:cx4="http://schemas.microsoft.com/office/drawing/2016/5/10/chartex" xmlns:cx5="http://schemas.microsoft.com/office/drawing/2016/5/11/chartex" xmlns:cx6="http://schemas.microsoft.com/office/drawing/2016/5/12/chartex" xmlns:cx7="http://schemas.microsoft.com/office/drawing/2016/5/13/chartex" xmlns:cx8="http://schemas.microsoft.com/office/drawing/2016/5/14/chartex" xmlns:mc="http://schemas.openxmlformats.org/markup-compatibility/2006" xmlns:aink="http://schemas.microsoft.com/office/drawing/2016/ink" xmlns:am3d="http://schemas.microsoft.com/office/drawing/2017/model3d" xmlns:o="urn:schemas-microsoft-com:office:office" xmlns:r="http://schemas.openxmlformats.org/officeDocument/2006/relationships" xmlns:m="http://schemas.openxmlformats.org/officeDocument/2006/math" xmlns:v="urn:schemas-microsoft-com:vml" xmlns:wp14="http://schemas.microsoft.com/office/word/2010/wordprocessingDrawing" xmlns:wp="http://schemas.openxmlformats.org/drawingml/2006/wordprocessingDrawing" xmlns:w10="urn:schemas-microsoft-com:office:word" xmlns:w="http://schemas.openxmlformats.org/wordprocessingml/2006/main" xmlns:w14="http://schemas.microsoft.com/office/word/2010/wordml" xmlns:w15="http://schemas.microsoft.com/office/word/2012/wordml" xmlns:w16cid="http://schemas.microsoft.com/office/word/2016/wordml/cid" xmlns:w16se="http://schemas.microsoft.com/office/word/2015/wordml/symex" xmlns:wpg="http://schemas.microsoft.com/office/word/2010/wordprocessingGroup" xmlns:wpi="http://schemas.microsoft.com/office/word/2010/wordprocessingInk" xmlns:wne="http://schemas.microsoft.com/office/word/2006/wordml" xmlns:wps="http://schemas.microsoft.com/office/word/2010/wordprocessingShape" mc:Ignorable="w14 w15 w16se w16cid wp14">
+<w:ftr xmlns:wpc="http://schemas.microsoft.com/office/word/2010/wordprocessingCanvas" xmlns:cx="http://schemas.microsoft.com/office/drawing/2014/chartex" xmlns:cx1="http://schemas.microsoft.com/office/drawing/2015/9/8/chartex" xmlns:mc="http://schemas.openxmlformats.org/markup-compatibility/2006" xmlns:o="urn:schemas-microsoft-com:office:office" xmlns:r="http://schemas.openxmlformats.org/officeDocument/2006/relationships" xmlns:m="http://schemas.openxmlformats.org/officeDocument/2006/math" xmlns:v="urn:schemas-microsoft-com:vml" xmlns:wp14="http://schemas.microsoft.com/office/word/2010/wordprocessingDrawing" xmlns:wp="http://schemas.openxmlformats.org/drawingml/2006/wordprocessingDrawing" xmlns:w10="urn:schemas-microsoft-com:office:word" xmlns:w="http://schemas.openxmlformats.org/wordprocessingml/2006/main" xmlns:w14="http://schemas.microsoft.com/office/word/2010/wordml" xmlns:w15="http://schemas.microsoft.com/office/word/2012/wordml" xmlns:w16se="http://schemas.microsoft.com/office/word/2015/wordml/symex" xmlns:wpg="http://schemas.microsoft.com/office/word/2010/wordprocessingGroup" xmlns:wpi="http://schemas.microsoft.com/office/word/2010/wordprocessingInk" xmlns:wne="http://schemas.microsoft.com/office/word/2006/wordml" xmlns:wps="http://schemas.microsoft.com/office/word/2010/wordprocessingShape" mc:Ignorable="w14 w15 w16se wp14">
   <w:p>
     <w:pPr>
       <w:pStyle w:val="Fuzeile"/>
@@ -11629,7 +11253,7 @@
 </file>
 
 <file path=word/footer2.xml><?xml version="1.0" encoding="utf-8"?>
-<w:ftr xmlns:wpc="http://schemas.microsoft.com/office/word/2010/wordprocessingCanvas" xmlns:cx="http://schemas.microsoft.com/office/drawing/2014/chartex" xmlns:cx1="http://schemas.microsoft.com/office/drawing/2015/9/8/chartex" xmlns:cx2="http://schemas.microsoft.com/office/drawing/2015/10/21/chartex" xmlns:cx3="http://schemas.microsoft.com/office/drawing/2016/5/9/chartex" xmlns:cx4="http://schemas.microsoft.com/office/drawing/2016/5/10/chartex" xmlns:cx5="http://schemas.microsoft.com/office/drawing/2016/5/11/chartex" xmlns:cx6="http://schemas.microsoft.com/office/drawing/2016/5/12/chartex" xmlns:cx7="http://schemas.microsoft.com/office/drawing/2016/5/13/chartex" xmlns:cx8="http://schemas.microsoft.com/office/drawing/2016/5/14/chartex" xmlns:mc="http://schemas.openxmlformats.org/markup-compatibility/2006" xmlns:aink="http://schemas.microsoft.com/office/drawing/2016/ink" xmlns:am3d="http://schemas.microsoft.com/office/drawing/2017/model3d" xmlns:o="urn:schemas-microsoft-com:office:office" xmlns:r="http://schemas.openxmlformats.org/officeDocument/2006/relationships" xmlns:m="http://schemas.openxmlformats.org/officeDocument/2006/math" xmlns:v="urn:schemas-microsoft-com:vml" xmlns:wp14="http://schemas.microsoft.com/office/word/2010/wordprocessingDrawing" xmlns:wp="http://schemas.openxmlformats.org/drawingml/2006/wordprocessingDrawing" xmlns:w10="urn:schemas-microsoft-com:office:word" xmlns:w="http://schemas.openxmlformats.org/wordprocessingml/2006/main" xmlns:w14="http://schemas.microsoft.com/office/word/2010/wordml" xmlns:w15="http://schemas.microsoft.com/office/word/2012/wordml" xmlns:w16cid="http://schemas.microsoft.com/office/word/2016/wordml/cid" xmlns:w16se="http://schemas.microsoft.com/office/word/2015/wordml/symex" xmlns:wpg="http://schemas.microsoft.com/office/word/2010/wordprocessingGroup" xmlns:wpi="http://schemas.microsoft.com/office/word/2010/wordprocessingInk" xmlns:wne="http://schemas.microsoft.com/office/word/2006/wordml" xmlns:wps="http://schemas.microsoft.com/office/word/2010/wordprocessingShape" mc:Ignorable="w14 w15 w16se w16cid wp14">
+<w:ftr xmlns:wpc="http://schemas.microsoft.com/office/word/2010/wordprocessingCanvas" xmlns:cx="http://schemas.microsoft.com/office/drawing/2014/chartex" xmlns:cx1="http://schemas.microsoft.com/office/drawing/2015/9/8/chartex" xmlns:mc="http://schemas.openxmlformats.org/markup-compatibility/2006" xmlns:o="urn:schemas-microsoft-com:office:office" xmlns:r="http://schemas.openxmlformats.org/officeDocument/2006/relationships" xmlns:m="http://schemas.openxmlformats.org/officeDocument/2006/math" xmlns:v="urn:schemas-microsoft-com:vml" xmlns:wp14="http://schemas.microsoft.com/office/word/2010/wordprocessingDrawing" xmlns:wp="http://schemas.openxmlformats.org/drawingml/2006/wordprocessingDrawing" xmlns:w10="urn:schemas-microsoft-com:office:word" xmlns:w="http://schemas.openxmlformats.org/wordprocessingml/2006/main" xmlns:w14="http://schemas.microsoft.com/office/word/2010/wordml" xmlns:w15="http://schemas.microsoft.com/office/word/2012/wordml" xmlns:w16se="http://schemas.microsoft.com/office/word/2015/wordml/symex" xmlns:wpg="http://schemas.microsoft.com/office/word/2010/wordprocessingGroup" xmlns:wpi="http://schemas.microsoft.com/office/word/2010/wordprocessingInk" xmlns:wne="http://schemas.microsoft.com/office/word/2006/wordml" xmlns:wps="http://schemas.microsoft.com/office/word/2010/wordprocessingShape" mc:Ignorable="w14 w15 w16se wp14">
   <w:sdt>
     <w:sdtPr>
       <w:id w:val="2054412072"/>
@@ -11638,6 +11262,7 @@
         <w:docPartUnique/>
       </w:docPartObj>
     </w:sdtPr>
+    <w:sdtEndPr/>
     <w:sdtContent>
       <w:p>
         <w:pPr>
@@ -11657,7 +11282,7 @@
           <w:rPr>
             <w:noProof/>
           </w:rPr>
-          <w:t>7</w:t>
+          <w:t>10</w:t>
         </w:r>
         <w:r>
           <w:fldChar w:fldCharType="end"/>
@@ -11674,7 +11299,7 @@
 </file>
 
 <file path=word/footnotes.xml><?xml version="1.0" encoding="utf-8"?>
-<w:footnotes xmlns:wpc="http://schemas.microsoft.com/office/word/2010/wordprocessingCanvas" xmlns:cx="http://schemas.microsoft.com/office/drawing/2014/chartex" xmlns:cx1="http://schemas.microsoft.com/office/drawing/2015/9/8/chartex" xmlns:cx2="http://schemas.microsoft.com/office/drawing/2015/10/21/chartex" xmlns:cx3="http://schemas.microsoft.com/office/drawing/2016/5/9/chartex" xmlns:cx4="http://schemas.microsoft.com/office/drawing/2016/5/10/chartex" xmlns:cx5="http://schemas.microsoft.com/office/drawing/2016/5/11/chartex" xmlns:cx6="http://schemas.microsoft.com/office/drawing/2016/5/12/chartex" xmlns:cx7="http://schemas.microsoft.com/office/drawing/2016/5/13/chartex" xmlns:cx8="http://schemas.microsoft.com/office/drawing/2016/5/14/chartex" xmlns:mc="http://schemas.openxmlformats.org/markup-compatibility/2006" xmlns:aink="http://schemas.microsoft.com/office/drawing/2016/ink" xmlns:am3d="http://schemas.microsoft.com/office/drawing/2017/model3d" xmlns:o="urn:schemas-microsoft-com:office:office" xmlns:r="http://schemas.openxmlformats.org/officeDocument/2006/relationships" xmlns:m="http://schemas.openxmlformats.org/officeDocument/2006/math" xmlns:v="urn:schemas-microsoft-com:vml" xmlns:wp14="http://schemas.microsoft.com/office/word/2010/wordprocessingDrawing" xmlns:wp="http://schemas.openxmlformats.org/drawingml/2006/wordprocessingDrawing" xmlns:w10="urn:schemas-microsoft-com:office:word" xmlns:w="http://schemas.openxmlformats.org/wordprocessingml/2006/main" xmlns:w14="http://schemas.microsoft.com/office/word/2010/wordml" xmlns:w15="http://schemas.microsoft.com/office/word/2012/wordml" xmlns:w16cid="http://schemas.microsoft.com/office/word/2016/wordml/cid" xmlns:w16se="http://schemas.microsoft.com/office/word/2015/wordml/symex" xmlns:wpg="http://schemas.microsoft.com/office/word/2010/wordprocessingGroup" xmlns:wpi="http://schemas.microsoft.com/office/word/2010/wordprocessingInk" xmlns:wne="http://schemas.microsoft.com/office/word/2006/wordml" xmlns:wps="http://schemas.microsoft.com/office/word/2010/wordprocessingShape" mc:Ignorable="w14 w15 w16se w16cid wp14">
+<w:footnotes xmlns:wpc="http://schemas.microsoft.com/office/word/2010/wordprocessingCanvas" xmlns:cx="http://schemas.microsoft.com/office/drawing/2014/chartex" xmlns:cx1="http://schemas.microsoft.com/office/drawing/2015/9/8/chartex" xmlns:mc="http://schemas.openxmlformats.org/markup-compatibility/2006" xmlns:o="urn:schemas-microsoft-com:office:office" xmlns:r="http://schemas.openxmlformats.org/officeDocument/2006/relationships" xmlns:m="http://schemas.openxmlformats.org/officeDocument/2006/math" xmlns:v="urn:schemas-microsoft-com:vml" xmlns:wp14="http://schemas.microsoft.com/office/word/2010/wordprocessingDrawing" xmlns:wp="http://schemas.openxmlformats.org/drawingml/2006/wordprocessingDrawing" xmlns:w10="urn:schemas-microsoft-com:office:word" xmlns:w="http://schemas.openxmlformats.org/wordprocessingml/2006/main" xmlns:w14="http://schemas.microsoft.com/office/word/2010/wordml" xmlns:w15="http://schemas.microsoft.com/office/word/2012/wordml" xmlns:w16se="http://schemas.microsoft.com/office/word/2015/wordml/symex" xmlns:wpg="http://schemas.microsoft.com/office/word/2010/wordprocessingGroup" xmlns:wpi="http://schemas.microsoft.com/office/word/2010/wordprocessingInk" xmlns:wne="http://schemas.microsoft.com/office/word/2006/wordml" xmlns:wps="http://schemas.microsoft.com/office/word/2010/wordprocessingShape" mc:Ignorable="w14 w15 w16se wp14">
   <w:footnote w:type="separator" w:id="-1">
     <w:p>
       <w:pPr>
@@ -11699,7 +11324,7 @@
 </file>
 
 <file path=word/numbering.xml><?xml version="1.0" encoding="utf-8"?>
-<w:numbering xmlns:wpc="http://schemas.microsoft.com/office/word/2010/wordprocessingCanvas" xmlns:cx="http://schemas.microsoft.com/office/drawing/2014/chartex" xmlns:cx1="http://schemas.microsoft.com/office/drawing/2015/9/8/chartex" xmlns:cx2="http://schemas.microsoft.com/office/drawing/2015/10/21/chartex" xmlns:cx3="http://schemas.microsoft.com/office/drawing/2016/5/9/chartex" xmlns:cx4="http://schemas.microsoft.com/office/drawing/2016/5/10/chartex" xmlns:cx5="http://schemas.microsoft.com/office/drawing/2016/5/11/chartex" xmlns:cx6="http://schemas.microsoft.com/office/drawing/2016/5/12/chartex" xmlns:cx7="http://schemas.microsoft.com/office/drawing/2016/5/13/chartex" xmlns:cx8="http://schemas.microsoft.com/office/drawing/2016/5/14/chartex" xmlns:mc="http://schemas.openxmlformats.org/markup-compatibility/2006" xmlns:aink="http://schemas.microsoft.com/office/drawing/2016/ink" xmlns:am3d="http://schemas.microsoft.com/office/drawing/2017/model3d" xmlns:o="urn:schemas-microsoft-com:office:office" xmlns:r="http://schemas.openxmlformats.org/officeDocument/2006/relationships" xmlns:m="http://schemas.openxmlformats.org/officeDocument/2006/math" xmlns:v="urn:schemas-microsoft-com:vml" xmlns:wp14="http://schemas.microsoft.com/office/word/2010/wordprocessingDrawing" xmlns:wp="http://schemas.openxmlformats.org/drawingml/2006/wordprocessingDrawing" xmlns:w10="urn:schemas-microsoft-com:office:word" xmlns:w="http://schemas.openxmlformats.org/wordprocessingml/2006/main" xmlns:w14="http://schemas.microsoft.com/office/word/2010/wordml" xmlns:w15="http://schemas.microsoft.com/office/word/2012/wordml" xmlns:w16cid="http://schemas.microsoft.com/office/word/2016/wordml/cid" xmlns:w16se="http://schemas.microsoft.com/office/word/2015/wordml/symex" xmlns:wpg="http://schemas.microsoft.com/office/word/2010/wordprocessingGroup" xmlns:wpi="http://schemas.microsoft.com/office/word/2010/wordprocessingInk" xmlns:wne="http://schemas.microsoft.com/office/word/2006/wordml" xmlns:wps="http://schemas.microsoft.com/office/word/2010/wordprocessingShape" mc:Ignorable="w14 w15 w16se w16cid wp14">
+<w:numbering xmlns:wpc="http://schemas.microsoft.com/office/word/2010/wordprocessingCanvas" xmlns:cx="http://schemas.microsoft.com/office/drawing/2014/chartex" xmlns:cx1="http://schemas.microsoft.com/office/drawing/2015/9/8/chartex" xmlns:mc="http://schemas.openxmlformats.org/markup-compatibility/2006" xmlns:o="urn:schemas-microsoft-com:office:office" xmlns:r="http://schemas.openxmlformats.org/officeDocument/2006/relationships" xmlns:m="http://schemas.openxmlformats.org/officeDocument/2006/math" xmlns:v="urn:schemas-microsoft-com:vml" xmlns:wp14="http://schemas.microsoft.com/office/word/2010/wordprocessingDrawing" xmlns:wp="http://schemas.openxmlformats.org/drawingml/2006/wordprocessingDrawing" xmlns:w10="urn:schemas-microsoft-com:office:word" xmlns:w="http://schemas.openxmlformats.org/wordprocessingml/2006/main" xmlns:w14="http://schemas.microsoft.com/office/word/2010/wordml" xmlns:w15="http://schemas.microsoft.com/office/word/2012/wordml" xmlns:w16se="http://schemas.microsoft.com/office/word/2015/wordml/symex" xmlns:wpg="http://schemas.microsoft.com/office/word/2010/wordprocessingGroup" xmlns:wpi="http://schemas.microsoft.com/office/word/2010/wordprocessingInk" xmlns:wne="http://schemas.microsoft.com/office/word/2006/wordml" xmlns:wps="http://schemas.microsoft.com/office/word/2010/wordprocessingShape" mc:Ignorable="w14 w15 w16se wp14">
   <w:abstractNum w:abstractNumId="0" w15:restartNumberingAfterBreak="0">
     <w:nsid w:val="49FF7E44"/>
     <w:multiLevelType w:val="hybridMultilevel"/>
@@ -12260,7 +11885,7 @@
 </file>
 
 <file path=word/people.xml><?xml version="1.0" encoding="utf-8"?>
-<w15:people xmlns:wpc="http://schemas.microsoft.com/office/word/2010/wordprocessingCanvas" xmlns:cx="http://schemas.microsoft.com/office/drawing/2014/chartex" xmlns:cx1="http://schemas.microsoft.com/office/drawing/2015/9/8/chartex" xmlns:cx2="http://schemas.microsoft.com/office/drawing/2015/10/21/chartex" xmlns:cx3="http://schemas.microsoft.com/office/drawing/2016/5/9/chartex" xmlns:cx4="http://schemas.microsoft.com/office/drawing/2016/5/10/chartex" xmlns:cx5="http://schemas.microsoft.com/office/drawing/2016/5/11/chartex" xmlns:cx6="http://schemas.microsoft.com/office/drawing/2016/5/12/chartex" xmlns:cx7="http://schemas.microsoft.com/office/drawing/2016/5/13/chartex" xmlns:cx8="http://schemas.microsoft.com/office/drawing/2016/5/14/chartex" xmlns:mc="http://schemas.openxmlformats.org/markup-compatibility/2006" xmlns:aink="http://schemas.microsoft.com/office/drawing/2016/ink" xmlns:am3d="http://schemas.microsoft.com/office/drawing/2017/model3d" xmlns:o="urn:schemas-microsoft-com:office:office" xmlns:r="http://schemas.openxmlformats.org/officeDocument/2006/relationships" xmlns:m="http://schemas.openxmlformats.org/officeDocument/2006/math" xmlns:v="urn:schemas-microsoft-com:vml" xmlns:wp14="http://schemas.microsoft.com/office/word/2010/wordprocessingDrawing" xmlns:wp="http://schemas.openxmlformats.org/drawingml/2006/wordprocessingDrawing" xmlns:w10="urn:schemas-microsoft-com:office:word" xmlns:w="http://schemas.openxmlformats.org/wordprocessingml/2006/main" xmlns:w14="http://schemas.microsoft.com/office/word/2010/wordml" xmlns:w15="http://schemas.microsoft.com/office/word/2012/wordml" xmlns:w16cid="http://schemas.microsoft.com/office/word/2016/wordml/cid" xmlns:w16se="http://schemas.microsoft.com/office/word/2015/wordml/symex" xmlns:wpg="http://schemas.microsoft.com/office/word/2010/wordprocessingGroup" xmlns:wpi="http://schemas.microsoft.com/office/word/2010/wordprocessingInk" xmlns:wne="http://schemas.microsoft.com/office/word/2006/wordml" xmlns:wps="http://schemas.microsoft.com/office/word/2010/wordprocessingShape" mc:Ignorable="w14 w15 w16se w16cid wp14">
+<w15:people xmlns:wpc="http://schemas.microsoft.com/office/word/2010/wordprocessingCanvas" xmlns:cx="http://schemas.microsoft.com/office/drawing/2014/chartex" xmlns:cx1="http://schemas.microsoft.com/office/drawing/2015/9/8/chartex" xmlns:mc="http://schemas.openxmlformats.org/markup-compatibility/2006" xmlns:o="urn:schemas-microsoft-com:office:office" xmlns:r="http://schemas.openxmlformats.org/officeDocument/2006/relationships" xmlns:m="http://schemas.openxmlformats.org/officeDocument/2006/math" xmlns:v="urn:schemas-microsoft-com:vml" xmlns:wp14="http://schemas.microsoft.com/office/word/2010/wordprocessingDrawing" xmlns:wp="http://schemas.openxmlformats.org/drawingml/2006/wordprocessingDrawing" xmlns:w10="urn:schemas-microsoft-com:office:word" xmlns:w="http://schemas.openxmlformats.org/wordprocessingml/2006/main" xmlns:w14="http://schemas.microsoft.com/office/word/2010/wordml" xmlns:w15="http://schemas.microsoft.com/office/word/2012/wordml" xmlns:w16se="http://schemas.microsoft.com/office/word/2015/wordml/symex" xmlns:wpg="http://schemas.microsoft.com/office/word/2010/wordprocessingGroup" xmlns:wpi="http://schemas.microsoft.com/office/word/2010/wordprocessingInk" xmlns:wne="http://schemas.microsoft.com/office/word/2006/wordml" xmlns:wps="http://schemas.microsoft.com/office/word/2010/wordprocessingShape" mc:Ignorable="w14 w15 w16se wp14">
   <w15:person w15:author="Julius Nordhues">
     <w15:presenceInfo w15:providerId="None" w15:userId="Julius Nordhues"/>
   </w15:person>
@@ -12268,7 +11893,7 @@
 </file>
 
 <file path=word/styles.xml><?xml version="1.0" encoding="utf-8"?>
-<w:styles xmlns:mc="http://schemas.openxmlformats.org/markup-compatibility/2006" xmlns:r="http://schemas.openxmlformats.org/officeDocument/2006/relationships" xmlns:w="http://schemas.openxmlformats.org/wordprocessingml/2006/main" xmlns:w14="http://schemas.microsoft.com/office/word/2010/wordml" xmlns:w15="http://schemas.microsoft.com/office/word/2012/wordml" xmlns:w16cid="http://schemas.microsoft.com/office/word/2016/wordml/cid" xmlns:w16se="http://schemas.microsoft.com/office/word/2015/wordml/symex" mc:Ignorable="w14 w15 w16se w16cid">
+<w:styles xmlns:mc="http://schemas.openxmlformats.org/markup-compatibility/2006" xmlns:r="http://schemas.openxmlformats.org/officeDocument/2006/relationships" xmlns:w="http://schemas.openxmlformats.org/wordprocessingml/2006/main" xmlns:w14="http://schemas.microsoft.com/office/word/2010/wordml" xmlns:w15="http://schemas.microsoft.com/office/word/2012/wordml" xmlns:w16se="http://schemas.microsoft.com/office/word/2015/wordml/symex" mc:Ignorable="w14 w15 w16se">
   <w:docDefaults>
     <w:rPrDefault>
       <w:rPr>
@@ -12284,7 +11909,7 @@
       </w:pPr>
     </w:pPrDefault>
   </w:docDefaults>
-  <w:latentStyles w:defLockedState="0" w:defUIPriority="99" w:defSemiHidden="0" w:defUnhideWhenUsed="0" w:defQFormat="0" w:count="375">
+  <w:latentStyles w:defLockedState="0" w:defUIPriority="99" w:defSemiHidden="0" w:defUnhideWhenUsed="0" w:defQFormat="0" w:count="371">
     <w:lsdException w:name="Normal" w:uiPriority="0" w:qFormat="1"/>
     <w:lsdException w:name="heading 1" w:uiPriority="9" w:qFormat="1"/>
     <w:lsdException w:name="heading 2" w:semiHidden="1" w:uiPriority="9" w:unhideWhenUsed="1" w:qFormat="1"/>
@@ -12656,10 +12281,6 @@
     <w:lsdException w:name="List Table 5 Dark Accent 6" w:uiPriority="50"/>
     <w:lsdException w:name="List Table 6 Colorful Accent 6" w:uiPriority="51"/>
     <w:lsdException w:name="List Table 7 Colorful Accent 6" w:uiPriority="52"/>
-    <w:lsdException w:name="Mention" w:semiHidden="1" w:unhideWhenUsed="1"/>
-    <w:lsdException w:name="Smart Hyperlink" w:semiHidden="1" w:unhideWhenUsed="1"/>
-    <w:lsdException w:name="Hashtag" w:semiHidden="1" w:unhideWhenUsed="1"/>
-    <w:lsdException w:name="Unresolved Mention" w:semiHidden="1" w:unhideWhenUsed="1"/>
   </w:latentStyles>
   <w:style w:type="paragraph" w:default="1" w:styleId="Standard">
     <w:name w:val="Normal"/>
@@ -13721,7 +13342,7 @@
 </file>
 
 <file path=customXml/itemProps1.xml><?xml version="1.0" encoding="utf-8"?>
-<ds:datastoreItem xmlns:ds="http://schemas.openxmlformats.org/officeDocument/2006/customXml" ds:itemID="{6DA2C84A-1B79-4322-8BBC-2FFA5E8012FE}">
+<ds:datastoreItem xmlns:ds="http://schemas.openxmlformats.org/officeDocument/2006/customXml" ds:itemID="{BEB648A0-6298-4D91-BC43-5AE9E16973B8}">
   <ds:schemaRefs>
     <ds:schemaRef ds:uri="http://schemas.openxmlformats.org/officeDocument/2006/bibliography"/>
   </ds:schemaRefs>

</xml_diff>